<commit_message>
Update in question 2
</commit_message>
<xml_diff>
--- a/docs/index.docx
+++ b/docs/index.docx
@@ -29,10 +29,10 @@
         <w:pStyle w:val="Date"/>
       </w:pPr>
       <w:r>
-        <w:t xml:space="preserve">2023-11-06</w:t>
+        <w:t xml:space="preserve">2023-11-07</w:t>
       </w:r>
     </w:p>
-    <w:bookmarkStart w:id="46" w:name="question-1"/>
+    <w:bookmarkStart w:id="47" w:name="question-1"/>
     <w:p>
       <w:pPr>
         <w:pStyle w:val="Heading1"/>
@@ -41,7 +41,7 @@
         <w:t xml:space="preserve">Question 1</w:t>
       </w:r>
     </w:p>
-    <w:bookmarkStart w:id="45" w:name="descriptive-analysis"/>
+    <w:bookmarkStart w:id="46" w:name="descriptive-analysis"/>
     <w:p>
       <w:pPr>
         <w:pStyle w:val="Heading2"/>
@@ -387,7 +387,7 @@
           <w:start w:w="60" w:type="dxa"/>
           <w:end w:w="60" w:type="dxa"/>
         </w:tblCellMar>
-        <w:tblW w:type="auto" w:w="0"/>
+        <w:tblW w:type="pct" w:w="100%"/>
         <w:tblLook w:firstRow="0" w:lastRow="0" w:firstColumn="0" w:lastColumn="0" w:noHBand="0" w:noVBand="0"/>
         <w:jc w:val="center"/>
       </w:tblPr>
@@ -753,7 +753,7 @@
                 <w:rFonts w:ascii="Calibri" w:hAnsi="Calibri"/>
                 <w:sz w:val="20"/>
               </w:rPr>
-              <w:t xml:space="default">N. Korea</w:t>
+              <w:t xml:space="default">Afghanistan</w:t>
             </w:r>
           </w:p>
         </w:tc>
@@ -801,7 +801,7 @@
                 <w:rFonts w:ascii="Calibri" w:hAnsi="Calibri"/>
                 <w:sz w:val="20"/>
               </w:rPr>
-              <w:t xml:space="default">73</w:t>
+              <w:t xml:space="default">44</w:t>
             </w:r>
           </w:p>
         </w:tc>
@@ -825,7 +825,7 @@
                 <w:rFonts w:ascii="Calibri" w:hAnsi="Calibri"/>
                 <w:sz w:val="20"/>
               </w:rPr>
-              <w:t xml:space="default">67</w:t>
+              <w:t xml:space="default">45</w:t>
             </w:r>
           </w:p>
         </w:tc>
@@ -849,7 +849,7 @@
                 <w:rFonts w:ascii="Calibri" w:hAnsi="Calibri"/>
                 <w:sz w:val="20"/>
               </w:rPr>
-              <w:t xml:space="default">99</w:t>
+              <w:t xml:space="default">29</w:t>
             </w:r>
           </w:p>
         </w:tc>
@@ -873,7 +873,7 @@
                 <w:rFonts w:ascii="Calibri" w:hAnsi="Calibri"/>
                 <w:sz w:val="20"/>
               </w:rPr>
-              <w:t xml:space="default">1.83</w:t>
+              <w:t xml:space="default">2.80</w:t>
             </w:r>
           </w:p>
         </w:tc>
@@ -897,7 +897,7 @@
                 <w:rFonts w:ascii="Calibri" w:hAnsi="Calibri"/>
                 <w:sz w:val="20"/>
               </w:rPr>
-              <w:t xml:space="default">27.7</w:t>
+              <w:t xml:space="default">168.0</w:t>
             </w:r>
           </w:p>
         </w:tc>
@@ -921,7 +921,7 @@
                 <w:rFonts w:ascii="Calibri" w:hAnsi="Calibri"/>
                 <w:sz w:val="20"/>
               </w:rPr>
-              <w:t xml:space="default">24</w:t>
+              <w:t xml:space="default">53</w:t>
             </w:r>
           </w:p>
         </w:tc>
@@ -945,7 +945,7 @@
                 <w:rFonts w:ascii="Calibri" w:hAnsi="Calibri"/>
                 <w:sz w:val="20"/>
               </w:rPr>
-              <w:t xml:space="default">5.5</w:t>
+              <w:t xml:space="default">22.0</w:t>
             </w:r>
           </w:p>
         </w:tc>
@@ -969,7 +969,7 @@
                 <w:rFonts w:ascii="Calibri" w:hAnsi="Calibri"/>
                 <w:sz w:val="20"/>
               </w:rPr>
-              <w:t xml:space="default">3.00</w:t>
+              <w:t xml:space="default">2.31</w:t>
             </w:r>
           </w:p>
         </w:tc>
@@ -1017,7 +1017,7 @@
                 <w:rFonts w:ascii="Calibri" w:hAnsi="Calibri"/>
                 <w:sz w:val="20"/>
               </w:rPr>
-              <w:t xml:space="default">4.36</w:t>
+              <w:t xml:space="default">2.41</w:t>
             </w:r>
           </w:p>
         </w:tc>
@@ -1041,7 +1041,7 @@
                 <w:rFonts w:ascii="Calibri" w:hAnsi="Calibri"/>
                 <w:sz w:val="20"/>
               </w:rPr>
-              <w:t xml:space="default">2.40</w:t>
+              <w:t xml:space="default">6.90</w:t>
             </w:r>
           </w:p>
         </w:tc>
@@ -1065,7 +1065,7 @@
                 <w:rFonts w:ascii="Calibri" w:hAnsi="Calibri"/>
                 <w:sz w:val="20"/>
               </w:rPr>
-              <w:t xml:space="default">99</w:t>
+              <w:t xml:space="default">44</w:t>
             </w:r>
           </w:p>
         </w:tc>
@@ -1089,7 +1089,7 @@
                 <w:rFonts w:ascii="Calibri" w:hAnsi="Calibri"/>
                 <w:sz w:val="20"/>
               </w:rPr>
-              <w:t xml:space="default">99</w:t>
+              <w:t xml:space="default">14</w:t>
             </w:r>
           </w:p>
         </w:tc>
@@ -1118,7 +1118,7 @@
                 <w:rFonts w:ascii="Calibri" w:hAnsi="Calibri"/>
                 <w:sz w:val="20"/>
               </w:rPr>
-              <w:t xml:space="default">Oman</w:t>
+              <w:t xml:space="default">Croatia</w:t>
             </w:r>
           </w:p>
         </w:tc>
@@ -1142,7 +1142,7 @@
                 <w:rFonts w:ascii="Calibri" w:hAnsi="Calibri"/>
                 <w:sz w:val="20"/>
               </w:rPr>
-              <w:t xml:space="default">Middle East</w:t>
+              <w:t xml:space="default">East Europe</w:t>
             </w:r>
           </w:p>
         </w:tc>
@@ -1166,6 +1166,30 @@
                 <w:rFonts w:ascii="Calibri" w:hAnsi="Calibri"/>
                 <w:sz w:val="20"/>
               </w:rPr>
+              <w:t xml:space="default">77</w:t>
+            </w:r>
+          </w:p>
+        </w:tc>
+        <w:tc>
+          <w:tcPr>
+            <w:tcBorders>
+              <w:top w:val="single" w:space="0" w:color="D3D3D3"/>
+              <w:bottom w:val="single" w:space="0" w:color="D3D3D3"/>
+              <w:start w:val="single" w:space="0" w:color="D3D3D3"/>
+              <w:end w:val="single" w:space="0" w:color="D3D3D3"/>
+            </w:tcBorders>
+          </w:tcPr>
+          <w:p>
+            <w:pPr>
+              <w:spacing w:before="0" w:after="60"/>
+              <w:keepNext/>
+              <w:jc w:val="end"/>
+            </w:pPr>
+            <w:r>
+              <w:rPr>
+                <w:rFonts w:ascii="Calibri" w:hAnsi="Calibri"/>
+                <w:sz w:val="20"/>
+              </w:rPr>
               <w:t xml:space="default">70</w:t>
             </w:r>
           </w:p>
@@ -1190,7 +1214,7 @@
                 <w:rFonts w:ascii="Calibri" w:hAnsi="Calibri"/>
                 <w:sz w:val="20"/>
               </w:rPr>
-              <w:t xml:space="default">66</w:t>
+              <w:t xml:space="default">97</w:t>
             </w:r>
           </w:p>
         </w:tc>
@@ -1214,7 +1238,7 @@
                 <w:rFonts w:ascii="Calibri" w:hAnsi="Calibri"/>
                 <w:sz w:val="20"/>
               </w:rPr>
-              <w:t xml:space="default">NA</w:t>
+              <w:t xml:space="default">-0.10</w:t>
             </w:r>
           </w:p>
         </w:tc>
@@ -1238,7 +1262,7 @@
                 <w:rFonts w:ascii="Calibri" w:hAnsi="Calibri"/>
                 <w:sz w:val="20"/>
               </w:rPr>
-              <w:t xml:space="default">3.46</w:t>
+              <w:t xml:space="default">8.7</w:t>
             </w:r>
           </w:p>
         </w:tc>
@@ -1262,7 +1286,7 @@
                 <w:rFonts w:ascii="Calibri" w:hAnsi="Calibri"/>
                 <w:sz w:val="20"/>
               </w:rPr>
-              <w:t xml:space="default">36.7</w:t>
+              <w:t xml:space="default">11</w:t>
             </w:r>
           </w:p>
         </w:tc>
@@ -1286,7 +1310,7 @@
                 <w:rFonts w:ascii="Calibri" w:hAnsi="Calibri"/>
                 <w:sz w:val="20"/>
               </w:rPr>
-              <w:t xml:space="default">40</w:t>
+              <w:t xml:space="default">11.0</w:t>
             </w:r>
           </w:p>
         </w:tc>
@@ -1310,7 +1334,7 @@
                 <w:rFonts w:ascii="Calibri" w:hAnsi="Calibri"/>
                 <w:sz w:val="20"/>
               </w:rPr>
-              <w:t xml:space="default">5.0</w:t>
+              <w:t xml:space="default">3.74</w:t>
             </w:r>
           </w:p>
         </w:tc>
@@ -1334,7 +1358,7 @@
                 <w:rFonts w:ascii="Calibri" w:hAnsi="Calibri"/>
                 <w:sz w:val="20"/>
               </w:rPr>
-              <w:t xml:space="default">3.87</w:t>
+              <w:t xml:space="default">1.03</w:t>
             </w:r>
           </w:p>
         </w:tc>
@@ -1358,7 +1382,7 @@
                 <w:rFonts w:ascii="Calibri" w:hAnsi="Calibri"/>
                 <w:sz w:val="20"/>
               </w:rPr>
-              <w:t xml:space="default">1.12</w:t>
+              <w:t xml:space="default">1.00</w:t>
             </w:r>
           </w:p>
         </w:tc>
@@ -1382,31 +1406,7 @@
                 <w:rFonts w:ascii="Calibri" w:hAnsi="Calibri"/>
                 <w:sz w:val="20"/>
               </w:rPr>
-              <w:t xml:space="default">8.00</w:t>
-            </w:r>
-          </w:p>
-        </w:tc>
-        <w:tc>
-          <w:tcPr>
-            <w:tcBorders>
-              <w:top w:val="single" w:space="0" w:color="D3D3D3"/>
-              <w:bottom w:val="single" w:space="0" w:color="D3D3D3"/>
-              <w:start w:val="single" w:space="0" w:color="D3D3D3"/>
-              <w:end w:val="single" w:space="0" w:color="D3D3D3"/>
-            </w:tcBorders>
-          </w:tcPr>
-          <w:p>
-            <w:pPr>
-              <w:spacing w:before="0" w:after="60"/>
-              <w:keepNext/>
-              <w:jc w:val="end"/>
-            </w:pPr>
-            <w:r>
-              <w:rPr>
-                <w:rFonts w:ascii="Calibri" w:hAnsi="Calibri"/>
-                <w:sz w:val="20"/>
-              </w:rPr>
-              <w:t xml:space="default">6.53</w:t>
+              <w:t xml:space="default">1.65</w:t>
             </w:r>
           </w:p>
         </w:tc>
@@ -1483,7 +1483,7 @@
                 <w:rFonts w:ascii="Calibri" w:hAnsi="Calibri"/>
                 <w:sz w:val="20"/>
               </w:rPr>
-              <w:t xml:space="default">Panama</w:t>
+              <w:t xml:space="default">Czech Rep.</w:t>
             </w:r>
           </w:p>
         </w:tc>
@@ -1507,7 +1507,7 @@
                 <w:rFonts w:ascii="Calibri" w:hAnsi="Calibri"/>
                 <w:sz w:val="20"/>
               </w:rPr>
-              <w:t xml:space="default">Latin America</w:t>
+              <w:t xml:space="default">East Europe</w:t>
             </w:r>
           </w:p>
         </w:tc>
@@ -1531,7 +1531,7 @@
                 <w:rFonts w:ascii="Calibri" w:hAnsi="Calibri"/>
                 <w:sz w:val="20"/>
               </w:rPr>
-              <w:t xml:space="default">78</w:t>
+              <w:t xml:space="default">77</w:t>
             </w:r>
           </w:p>
         </w:tc>
@@ -1555,7 +1555,7 @@
                 <w:rFonts w:ascii="Calibri" w:hAnsi="Calibri"/>
                 <w:sz w:val="20"/>
               </w:rPr>
-              <w:t xml:space="default">71</w:t>
+              <w:t xml:space="default">69</w:t>
             </w:r>
           </w:p>
         </w:tc>
@@ -1579,7 +1579,7 @@
                 <w:rFonts w:ascii="Calibri" w:hAnsi="Calibri"/>
                 <w:sz w:val="20"/>
               </w:rPr>
-              <w:t xml:space="default">88</w:t>
+              <w:t xml:space="default">NA</w:t>
             </w:r>
           </w:p>
         </w:tc>
@@ -1603,7 +1603,7 @@
                 <w:rFonts w:ascii="Calibri" w:hAnsi="Calibri"/>
                 <w:sz w:val="20"/>
               </w:rPr>
-              <w:t xml:space="default">1.94</w:t>
+              <w:t xml:space="default">0.21</w:t>
             </w:r>
           </w:p>
         </w:tc>
@@ -1627,7 +1627,7 @@
                 <w:rFonts w:ascii="Calibri" w:hAnsi="Calibri"/>
                 <w:sz w:val="20"/>
               </w:rPr>
-              <w:t xml:space="default">16.5</w:t>
+              <w:t xml:space="default">9.3</w:t>
             </w:r>
           </w:p>
         </w:tc>
@@ -1651,7 +1651,7 @@
                 <w:rFonts w:ascii="Calibri" w:hAnsi="Calibri"/>
                 <w:sz w:val="20"/>
               </w:rPr>
-              <w:t xml:space="default">25</w:t>
+              <w:t xml:space="default">13</w:t>
             </w:r>
           </w:p>
         </w:tc>
@@ -1675,7 +1675,7 @@
                 <w:rFonts w:ascii="Calibri" w:hAnsi="Calibri"/>
                 <w:sz w:val="20"/>
               </w:rPr>
-              <w:t xml:space="default">5.0</w:t>
+              <w:t xml:space="default">11.1</w:t>
             </w:r>
           </w:p>
         </w:tc>
@@ -1699,7 +1699,7 @@
                 <w:rFonts w:ascii="Calibri" w:hAnsi="Calibri"/>
                 <w:sz w:val="20"/>
               </w:rPr>
-              <w:t xml:space="default">3.38</w:t>
+              <w:t xml:space="default">3.86</w:t>
             </w:r>
           </w:p>
         </w:tc>
@@ -1723,7 +1723,7 @@
                 <w:rFonts w:ascii="Calibri" w:hAnsi="Calibri"/>
                 <w:sz w:val="20"/>
               </w:rPr>
-              <w:t xml:space="default">1.90</w:t>
+              <w:t xml:space="default">0.86</w:t>
             </w:r>
           </w:p>
         </w:tc>
@@ -1747,7 +1747,7 @@
                 <w:rFonts w:ascii="Calibri" w:hAnsi="Calibri"/>
                 <w:sz w:val="20"/>
               </w:rPr>
-              <w:t xml:space="default">5.00</w:t>
+              <w:t xml:space="default">1.17</w:t>
             </w:r>
           </w:p>
         </w:tc>
@@ -1771,7 +1771,7 @@
                 <w:rFonts w:ascii="Calibri" w:hAnsi="Calibri"/>
                 <w:sz w:val="20"/>
               </w:rPr>
-              <w:t xml:space="default">2.90</w:t>
+              <w:t xml:space="default">1.84</w:t>
             </w:r>
           </w:p>
         </w:tc>
@@ -1795,7 +1795,7 @@
                 <w:rFonts w:ascii="Calibri" w:hAnsi="Calibri"/>
                 <w:sz w:val="20"/>
               </w:rPr>
-              <w:t xml:space="default">88</w:t>
+              <w:t xml:space="default">NA</w:t>
             </w:r>
           </w:p>
         </w:tc>
@@ -1819,7 +1819,7 @@
                 <w:rFonts w:ascii="Calibri" w:hAnsi="Calibri"/>
                 <w:sz w:val="20"/>
               </w:rPr>
-              <w:t xml:space="default">88</w:t>
+              <w:t xml:space="default">NA</w:t>
             </w:r>
           </w:p>
         </w:tc>
@@ -1848,7 +1848,7 @@
                 <w:rFonts w:ascii="Calibri" w:hAnsi="Calibri"/>
                 <w:sz w:val="20"/>
               </w:rPr>
-              <w:t xml:space="default">Peru</w:t>
+              <w:t xml:space="default">Ethiopia</w:t>
             </w:r>
           </w:p>
         </w:tc>
@@ -1872,7 +1872,7 @@
                 <w:rFonts w:ascii="Calibri" w:hAnsi="Calibri"/>
                 <w:sz w:val="20"/>
               </w:rPr>
-              <w:t xml:space="default">Latin America</w:t>
+              <w:t xml:space="default">Africa</w:t>
             </w:r>
           </w:p>
         </w:tc>
@@ -1896,7 +1896,7 @@
                 <w:rFonts w:ascii="Calibri" w:hAnsi="Calibri"/>
                 <w:sz w:val="20"/>
               </w:rPr>
-              <w:t xml:space="default">67</w:t>
+              <w:t xml:space="default">54</w:t>
             </w:r>
           </w:p>
         </w:tc>
@@ -1920,7 +1920,7 @@
                 <w:rFonts w:ascii="Calibri" w:hAnsi="Calibri"/>
                 <w:sz w:val="20"/>
               </w:rPr>
-              <w:t xml:space="default">63</w:t>
+              <w:t xml:space="default">51</w:t>
             </w:r>
           </w:p>
         </w:tc>
@@ -1944,7 +1944,7 @@
                 <w:rFonts w:ascii="Calibri" w:hAnsi="Calibri"/>
                 <w:sz w:val="20"/>
               </w:rPr>
-              <w:t xml:space="default">85</w:t>
+              <w:t xml:space="default">24</w:t>
             </w:r>
           </w:p>
         </w:tc>
@@ -1968,7 +1968,7 @@
                 <w:rFonts w:ascii="Calibri" w:hAnsi="Calibri"/>
                 <w:sz w:val="20"/>
               </w:rPr>
-              <w:t xml:space="default">2.00</w:t>
+              <w:t xml:space="default">3.10</w:t>
             </w:r>
           </w:p>
         </w:tc>
@@ -1992,7 +1992,7 @@
                 <w:rFonts w:ascii="Calibri" w:hAnsi="Calibri"/>
                 <w:sz w:val="20"/>
               </w:rPr>
-              <w:t xml:space="default">54.0</w:t>
+              <w:t xml:space="default">110.0</w:t>
             </w:r>
           </w:p>
         </w:tc>
@@ -2016,7 +2016,7 @@
                 <w:rFonts w:ascii="Calibri" w:hAnsi="Calibri"/>
                 <w:sz w:val="20"/>
               </w:rPr>
-              <w:t xml:space="default">26</w:t>
+              <w:t xml:space="default">45</w:t>
             </w:r>
           </w:p>
         </w:tc>
@@ -2040,7 +2040,7 @@
                 <w:rFonts w:ascii="Calibri" w:hAnsi="Calibri"/>
                 <w:sz w:val="20"/>
               </w:rPr>
-              <w:t xml:space="default">7.0</w:t>
+              <w:t xml:space="default">14.0</w:t>
             </w:r>
           </w:p>
         </w:tc>
@@ -2064,7 +2064,7 @@
                 <w:rFonts w:ascii="Calibri" w:hAnsi="Calibri"/>
                 <w:sz w:val="20"/>
               </w:rPr>
-              <w:t xml:space="default">3.04</w:t>
+              <w:t xml:space="default">2.09</w:t>
             </w:r>
           </w:p>
         </w:tc>
@@ -2088,7 +2088,7 @@
                 <w:rFonts w:ascii="Calibri" w:hAnsi="Calibri"/>
                 <w:sz w:val="20"/>
               </w:rPr>
-              <w:t xml:space="default">1.36</w:t>
+              <w:t xml:space="default">1.88</w:t>
             </w:r>
           </w:p>
         </w:tc>
@@ -2112,7 +2112,7 @@
                 <w:rFonts w:ascii="Calibri" w:hAnsi="Calibri"/>
                 <w:sz w:val="20"/>
               </w:rPr>
-              <w:t xml:space="default">3.71</w:t>
+              <w:t xml:space="default">3.21</w:t>
             </w:r>
           </w:p>
         </w:tc>
@@ -2136,7 +2136,7 @@
                 <w:rFonts w:ascii="Calibri" w:hAnsi="Calibri"/>
                 <w:sz w:val="20"/>
               </w:rPr>
-              <w:t xml:space="default">3.11</w:t>
+              <w:t xml:space="default">6.81</w:t>
             </w:r>
           </w:p>
         </w:tc>
@@ -2160,7 +2160,7 @@
                 <w:rFonts w:ascii="Calibri" w:hAnsi="Calibri"/>
                 <w:sz w:val="20"/>
               </w:rPr>
-              <w:t xml:space="default">92</w:t>
+              <w:t xml:space="default">32</w:t>
             </w:r>
           </w:p>
         </w:tc>
@@ -2184,7 +2184,7 @@
                 <w:rFonts w:ascii="Calibri" w:hAnsi="Calibri"/>
                 <w:sz w:val="20"/>
               </w:rPr>
-              <w:t xml:space="default">79</w:t>
+              <w:t xml:space="default">16</w:t>
             </w:r>
           </w:p>
         </w:tc>
@@ -2213,7 +2213,7 @@
                 <w:rFonts w:ascii="Calibri" w:hAnsi="Calibri"/>
                 <w:sz w:val="20"/>
               </w:rPr>
-              <w:t xml:space="default">Saudi Arabia</w:t>
+              <w:t xml:space="default">Iran</w:t>
             </w:r>
           </w:p>
         </w:tc>
@@ -2261,7 +2261,7 @@
                 <w:rFonts w:ascii="Calibri" w:hAnsi="Calibri"/>
                 <w:sz w:val="20"/>
               </w:rPr>
-              <w:t xml:space="default">70</w:t>
+              <w:t xml:space="default">67</w:t>
             </w:r>
           </w:p>
         </w:tc>
@@ -2285,7 +2285,7 @@
                 <w:rFonts w:ascii="Calibri" w:hAnsi="Calibri"/>
                 <w:sz w:val="20"/>
               </w:rPr>
-              <w:t xml:space="default">66</w:t>
+              <w:t xml:space="default">65</w:t>
             </w:r>
           </w:p>
         </w:tc>
@@ -2309,7 +2309,7 @@
                 <w:rFonts w:ascii="Calibri" w:hAnsi="Calibri"/>
                 <w:sz w:val="20"/>
               </w:rPr>
-              <w:t xml:space="default">62</w:t>
+              <w:t xml:space="default">54</w:t>
             </w:r>
           </w:p>
         </w:tc>
@@ -2333,7 +2333,7 @@
                 <w:rFonts w:ascii="Calibri" w:hAnsi="Calibri"/>
                 <w:sz w:val="20"/>
               </w:rPr>
-              <w:t xml:space="default">3.20</w:t>
+              <w:t xml:space="default">3.46</w:t>
             </w:r>
           </w:p>
         </w:tc>
@@ -2357,7 +2357,7 @@
                 <w:rFonts w:ascii="Calibri" w:hAnsi="Calibri"/>
                 <w:sz w:val="20"/>
               </w:rPr>
-              <w:t xml:space="default">52.0</w:t>
+              <w:t xml:space="default">60.0</w:t>
             </w:r>
           </w:p>
         </w:tc>
@@ -2381,7 +2381,7 @@
                 <w:rFonts w:ascii="Calibri" w:hAnsi="Calibri"/>
                 <w:sz w:val="20"/>
               </w:rPr>
-              <w:t xml:space="default">38</w:t>
+              <w:t xml:space="default">42</w:t>
             </w:r>
           </w:p>
         </w:tc>
@@ -2405,7 +2405,7 @@
                 <w:rFonts w:ascii="Calibri" w:hAnsi="Calibri"/>
                 <w:sz w:val="20"/>
               </w:rPr>
-              <w:t xml:space="default">6.0</w:t>
+              <w:t xml:space="default">8.0</w:t>
             </w:r>
           </w:p>
         </w:tc>
@@ -2429,7 +2429,7 @@
                 <w:rFonts w:ascii="Calibri" w:hAnsi="Calibri"/>
                 <w:sz w:val="20"/>
               </w:rPr>
-              <w:t xml:space="default">3.82</w:t>
+              <w:t xml:space="default">3.18</w:t>
             </w:r>
           </w:p>
         </w:tc>
@@ -2453,7 +2453,7 @@
                 <w:rFonts w:ascii="Calibri" w:hAnsi="Calibri"/>
                 <w:sz w:val="20"/>
               </w:rPr>
-              <w:t xml:space="default">0.81</w:t>
+              <w:t xml:space="default">0.68</w:t>
             </w:r>
           </w:p>
         </w:tc>
@@ -2477,6 +2477,30 @@
                 <w:rFonts w:ascii="Calibri" w:hAnsi="Calibri"/>
                 <w:sz w:val="20"/>
               </w:rPr>
+              <w:t xml:space="default">5.25</w:t>
+            </w:r>
+          </w:p>
+        </w:tc>
+        <w:tc>
+          <w:tcPr>
+            <w:tcBorders>
+              <w:top w:val="single" w:space="0" w:color="D3D3D3"/>
+              <w:bottom w:val="single" w:space="0" w:color="D3D3D3"/>
+              <w:start w:val="single" w:space="0" w:color="D3D3D3"/>
+              <w:end w:val="single" w:space="0" w:color="D3D3D3"/>
+            </w:tcBorders>
+          </w:tcPr>
+          <w:p>
+            <w:pPr>
+              <w:spacing w:before="0" w:after="60"/>
+              <w:keepNext/>
+              <w:jc w:val="end"/>
+            </w:pPr>
+            <w:r>
+              <w:rPr>
+                <w:rFonts w:ascii="Calibri" w:hAnsi="Calibri"/>
+                <w:sz w:val="20"/>
+              </w:rPr>
               <w:t xml:space="default">6.33</w:t>
             </w:r>
           </w:p>
@@ -2501,7 +2525,7 @@
                 <w:rFonts w:ascii="Calibri" w:hAnsi="Calibri"/>
                 <w:sz w:val="20"/>
               </w:rPr>
-              <w:t xml:space="default">6.67</w:t>
+              <w:t xml:space="default">64</w:t>
             </w:r>
           </w:p>
         </w:tc>
@@ -2525,31 +2549,7 @@
                 <w:rFonts w:ascii="Calibri" w:hAnsi="Calibri"/>
                 <w:sz w:val="20"/>
               </w:rPr>
-              <w:t xml:space="default">73</w:t>
-            </w:r>
-          </w:p>
-        </w:tc>
-        <w:tc>
-          <w:tcPr>
-            <w:tcBorders>
-              <w:top w:val="single" w:space="0" w:color="D3D3D3"/>
-              <w:bottom w:val="single" w:space="0" w:color="D3D3D3"/>
-              <w:start w:val="single" w:space="0" w:color="D3D3D3"/>
-              <w:end w:val="single" w:space="0" w:color="D3D3D3"/>
-            </w:tcBorders>
-          </w:tcPr>
-          <w:p>
-            <w:pPr>
-              <w:spacing w:before="0" w:after="60"/>
-              <w:keepNext/>
-              <w:jc w:val="end"/>
-            </w:pPr>
-            <w:r>
-              <w:rPr>
-                <w:rFonts w:ascii="Calibri" w:hAnsi="Calibri"/>
-                <w:sz w:val="20"/>
-              </w:rPr>
-              <w:t xml:space="default">48</w:t>
+              <w:t xml:space="default">43</w:t>
             </w:r>
           </w:p>
         </w:tc>
@@ -2578,7 +2578,7 @@
                 <w:rFonts w:ascii="Calibri" w:hAnsi="Calibri"/>
                 <w:sz w:val="20"/>
               </w:rPr>
-              <w:t xml:space="default">Syria</w:t>
+              <w:t xml:space="default">Ireland</w:t>
             </w:r>
           </w:p>
         </w:tc>
@@ -2602,7 +2602,7 @@
                 <w:rFonts w:ascii="Calibri" w:hAnsi="Calibri"/>
                 <w:sz w:val="20"/>
               </w:rPr>
-              <w:t xml:space="default">Middle East</w:t>
+              <w:t xml:space="default">OECD</w:t>
             </w:r>
           </w:p>
         </w:tc>
@@ -2626,7 +2626,7 @@
                 <w:rFonts w:ascii="Calibri" w:hAnsi="Calibri"/>
                 <w:sz w:val="20"/>
               </w:rPr>
-              <w:t xml:space="default">68</w:t>
+              <w:t xml:space="default">78</w:t>
             </w:r>
           </w:p>
         </w:tc>
@@ -2650,7 +2650,7 @@
                 <w:rFonts w:ascii="Calibri" w:hAnsi="Calibri"/>
                 <w:sz w:val="20"/>
               </w:rPr>
-              <w:t xml:space="default">65</w:t>
+              <w:t xml:space="default">73</w:t>
             </w:r>
           </w:p>
         </w:tc>
@@ -2674,7 +2674,7 @@
                 <w:rFonts w:ascii="Calibri" w:hAnsi="Calibri"/>
                 <w:sz w:val="20"/>
               </w:rPr>
-              <w:t xml:space="default">64</w:t>
+              <w:t xml:space="default">98</w:t>
             </w:r>
           </w:p>
         </w:tc>
@@ -2698,7 +2698,7 @@
                 <w:rFonts w:ascii="Calibri" w:hAnsi="Calibri"/>
                 <w:sz w:val="20"/>
               </w:rPr>
-              <w:t xml:space="default">3.70</w:t>
+              <w:t xml:space="default">0.30</w:t>
             </w:r>
           </w:p>
         </w:tc>
@@ -2722,7 +2722,7 @@
                 <w:rFonts w:ascii="Calibri" w:hAnsi="Calibri"/>
                 <w:sz w:val="20"/>
               </w:rPr>
-              <w:t xml:space="default">43.0</w:t>
+              <w:t xml:space="default">7.4</w:t>
             </w:r>
           </w:p>
         </w:tc>
@@ -2746,7 +2746,7 @@
                 <w:rFonts w:ascii="Calibri" w:hAnsi="Calibri"/>
                 <w:sz w:val="20"/>
               </w:rPr>
-              <w:t xml:space="default">44</w:t>
+              <w:t xml:space="default">14</w:t>
             </w:r>
           </w:p>
         </w:tc>
@@ -2770,7 +2770,7 @@
                 <w:rFonts w:ascii="Calibri" w:hAnsi="Calibri"/>
                 <w:sz w:val="20"/>
               </w:rPr>
-              <w:t xml:space="default">6.0</w:t>
+              <w:t xml:space="default">9.0</w:t>
             </w:r>
           </w:p>
         </w:tc>
@@ -2794,7 +2794,7 @@
                 <w:rFonts w:ascii="Calibri" w:hAnsi="Calibri"/>
                 <w:sz w:val="20"/>
               </w:rPr>
-              <w:t xml:space="default">3.39</w:t>
+              <w:t xml:space="default">4.09</w:t>
             </w:r>
           </w:p>
         </w:tc>
@@ -2818,7 +2818,7 @@
                 <w:rFonts w:ascii="Calibri" w:hAnsi="Calibri"/>
                 <w:sz w:val="20"/>
               </w:rPr>
-              <w:t xml:space="default">0.71</w:t>
+              <w:t xml:space="default">1.61</w:t>
             </w:r>
           </w:p>
         </w:tc>
@@ -2842,7 +2842,7 @@
                 <w:rFonts w:ascii="Calibri" w:hAnsi="Calibri"/>
                 <w:sz w:val="20"/>
               </w:rPr>
-              <w:t xml:space="default">7.33</w:t>
+              <w:t xml:space="default">1.56</w:t>
             </w:r>
           </w:p>
         </w:tc>
@@ -2866,7 +2866,7 @@
                 <w:rFonts w:ascii="Calibri" w:hAnsi="Calibri"/>
                 <w:sz w:val="20"/>
               </w:rPr>
-              <w:t xml:space="default">6.65</w:t>
+              <w:t xml:space="default">1.99</w:t>
             </w:r>
           </w:p>
         </w:tc>
@@ -2890,7 +2890,7 @@
                 <w:rFonts w:ascii="Calibri" w:hAnsi="Calibri"/>
                 <w:sz w:val="20"/>
               </w:rPr>
-              <w:t xml:space="default">78</w:t>
+              <w:t xml:space="default">NA</w:t>
             </w:r>
           </w:p>
         </w:tc>
@@ -2914,7 +2914,7 @@
                 <w:rFonts w:ascii="Calibri" w:hAnsi="Calibri"/>
                 <w:sz w:val="20"/>
               </w:rPr>
-              <w:t xml:space="default">51</w:t>
+              <w:t xml:space="default">NA</w:t>
             </w:r>
           </w:p>
         </w:tc>
@@ -2943,7 +2943,7 @@
                 <w:rFonts w:ascii="Calibri" w:hAnsi="Calibri"/>
                 <w:sz w:val="20"/>
               </w:rPr>
-              <w:t xml:space="default">Tanzania</w:t>
+              <w:t xml:space="default">Netherlands</w:t>
             </w:r>
           </w:p>
         </w:tc>
@@ -2967,7 +2967,7 @@
                 <w:rFonts w:ascii="Calibri" w:hAnsi="Calibri"/>
                 <w:sz w:val="20"/>
               </w:rPr>
-              <w:t xml:space="default">Africa</w:t>
+              <w:t xml:space="default">OECD</w:t>
             </w:r>
           </w:p>
         </w:tc>
@@ -2991,7 +2991,7 @@
                 <w:rFonts w:ascii="Calibri" w:hAnsi="Calibri"/>
                 <w:sz w:val="20"/>
               </w:rPr>
-              <w:t xml:space="default">45</w:t>
+              <w:t xml:space="default">81</w:t>
             </w:r>
           </w:p>
         </w:tc>
@@ -3015,7 +3015,7 @@
                 <w:rFonts w:ascii="Calibri" w:hAnsi="Calibri"/>
                 <w:sz w:val="20"/>
               </w:rPr>
-              <w:t xml:space="default">41</w:t>
+              <w:t xml:space="default">75</w:t>
             </w:r>
           </w:p>
         </w:tc>
@@ -3039,7 +3039,7 @@
                 <w:rFonts w:ascii="Calibri" w:hAnsi="Calibri"/>
                 <w:sz w:val="20"/>
               </w:rPr>
-              <w:t xml:space="default">46</w:t>
+              <w:t xml:space="default">99</w:t>
             </w:r>
           </w:p>
         </w:tc>
@@ -3063,7 +3063,7 @@
                 <w:rFonts w:ascii="Calibri" w:hAnsi="Calibri"/>
                 <w:sz w:val="20"/>
               </w:rPr>
-              <w:t xml:space="default">2.50</w:t>
+              <w:t xml:space="default">0.58</w:t>
             </w:r>
           </w:p>
         </w:tc>
@@ -3087,7 +3087,7 @@
                 <w:rFonts w:ascii="Calibri" w:hAnsi="Calibri"/>
                 <w:sz w:val="20"/>
               </w:rPr>
-              <w:t xml:space="default">110.0</w:t>
+              <w:t xml:space="default">6.3</w:t>
             </w:r>
           </w:p>
         </w:tc>
@@ -3111,7 +3111,7 @@
                 <w:rFonts w:ascii="Calibri" w:hAnsi="Calibri"/>
                 <w:sz w:val="20"/>
               </w:rPr>
-              <w:t xml:space="default">46</w:t>
+              <w:t xml:space="default">13</w:t>
             </w:r>
           </w:p>
         </w:tc>
@@ -3135,7 +3135,7 @@
                 <w:rFonts w:ascii="Calibri" w:hAnsi="Calibri"/>
                 <w:sz w:val="20"/>
               </w:rPr>
-              <w:t xml:space="default">19.0</w:t>
+              <w:t xml:space="default">9.0</w:t>
             </w:r>
           </w:p>
         </w:tc>
@@ -3159,7 +3159,7 @@
                 <w:rFonts w:ascii="Calibri" w:hAnsi="Calibri"/>
                 <w:sz w:val="20"/>
               </w:rPr>
-              <w:t xml:space="default">2.42</w:t>
+              <w:t xml:space="default">4.24</w:t>
             </w:r>
           </w:p>
         </w:tc>
@@ -3183,7 +3183,7 @@
                 <w:rFonts w:ascii="Calibri" w:hAnsi="Calibri"/>
                 <w:sz w:val="20"/>
               </w:rPr>
-              <w:t xml:space="default">2.65</w:t>
+              <w:t xml:space="default">1.82</w:t>
             </w:r>
           </w:p>
         </w:tc>
@@ -3207,7 +3207,7 @@
                 <w:rFonts w:ascii="Calibri" w:hAnsi="Calibri"/>
                 <w:sz w:val="20"/>
               </w:rPr>
-              <w:t xml:space="default">2.42</w:t>
+              <w:t xml:space="default">1.44</w:t>
             </w:r>
           </w:p>
         </w:tc>
@@ -3231,7 +3231,7 @@
                 <w:rFonts w:ascii="Calibri" w:hAnsi="Calibri"/>
                 <w:sz w:val="20"/>
               </w:rPr>
-              <w:t xml:space="default">6.20</w:t>
+              <w:t xml:space="default">1.58</w:t>
             </w:r>
           </w:p>
         </w:tc>
@@ -3255,7 +3255,7 @@
                 <w:rFonts w:ascii="Calibri" w:hAnsi="Calibri"/>
                 <w:sz w:val="20"/>
               </w:rPr>
-              <w:t xml:space="default">62</w:t>
+              <w:t xml:space="default">NA</w:t>
             </w:r>
           </w:p>
         </w:tc>
@@ -3279,7 +3279,7 @@
                 <w:rFonts w:ascii="Calibri" w:hAnsi="Calibri"/>
                 <w:sz w:val="20"/>
               </w:rPr>
-              <w:t xml:space="default">31</w:t>
+              <w:t xml:space="default">NA</w:t>
             </w:r>
           </w:p>
         </w:tc>
@@ -3308,7 +3308,7 @@
                 <w:rFonts w:ascii="Calibri" w:hAnsi="Calibri"/>
                 <w:sz w:val="20"/>
               </w:rPr>
-              <w:t xml:space="default">Thailand</w:t>
+              <w:t xml:space="default">Somalia</w:t>
             </w:r>
           </w:p>
         </w:tc>
@@ -3332,7 +3332,7 @@
                 <w:rFonts w:ascii="Calibri" w:hAnsi="Calibri"/>
                 <w:sz w:val="20"/>
               </w:rPr>
-              <w:t xml:space="default">Pacific/Asia</w:t>
+              <w:t xml:space="default">Africa</w:t>
             </w:r>
           </w:p>
         </w:tc>
@@ -3356,7 +3356,7 @@
                 <w:rFonts w:ascii="Calibri" w:hAnsi="Calibri"/>
                 <w:sz w:val="20"/>
               </w:rPr>
-              <w:t xml:space="default">72</w:t>
+              <w:t xml:space="default">55</w:t>
             </w:r>
           </w:p>
         </w:tc>
@@ -3380,7 +3380,7 @@
                 <w:rFonts w:ascii="Calibri" w:hAnsi="Calibri"/>
                 <w:sz w:val="20"/>
               </w:rPr>
-              <w:t xml:space="default">65</w:t>
+              <w:t xml:space="default">54</w:t>
             </w:r>
           </w:p>
         </w:tc>
@@ -3404,7 +3404,7 @@
                 <w:rFonts w:ascii="Calibri" w:hAnsi="Calibri"/>
                 <w:sz w:val="20"/>
               </w:rPr>
-              <w:t xml:space="default">93</w:t>
+              <w:t xml:space="default">24</w:t>
             </w:r>
           </w:p>
         </w:tc>
@@ -3428,7 +3428,7 @@
                 <w:rFonts w:ascii="Calibri" w:hAnsi="Calibri"/>
                 <w:sz w:val="20"/>
               </w:rPr>
-              <w:t xml:space="default">1.40</w:t>
+              <w:t xml:space="default">3.20</w:t>
             </w:r>
           </w:p>
         </w:tc>
@@ -3452,7 +3452,7 @@
                 <w:rFonts w:ascii="Calibri" w:hAnsi="Calibri"/>
                 <w:sz w:val="20"/>
               </w:rPr>
-              <w:t xml:space="default">37.0</w:t>
+              <w:t xml:space="default">126.0</w:t>
             </w:r>
           </w:p>
         </w:tc>
@@ -3476,7 +3476,7 @@
                 <w:rFonts w:ascii="Calibri" w:hAnsi="Calibri"/>
                 <w:sz w:val="20"/>
               </w:rPr>
-              <w:t xml:space="default">19</w:t>
+              <w:t xml:space="default">46</w:t>
             </w:r>
           </w:p>
         </w:tc>
@@ -3500,7 +3500,7 @@
                 <w:rFonts w:ascii="Calibri" w:hAnsi="Calibri"/>
                 <w:sz w:val="20"/>
               </w:rPr>
-              <w:t xml:space="default">6.0</w:t>
+              <w:t xml:space="default">13.0</w:t>
             </w:r>
           </w:p>
         </w:tc>
@@ -3524,7 +3524,7 @@
                 <w:rFonts w:ascii="Calibri" w:hAnsi="Calibri"/>
                 <w:sz w:val="20"/>
               </w:rPr>
-              <w:t xml:space="default">3.26</w:t>
+              <w:t xml:space="default">3.33</w:t>
             </w:r>
           </w:p>
         </w:tc>
@@ -3548,7 +3548,7 @@
                 <w:rFonts w:ascii="Calibri" w:hAnsi="Calibri"/>
                 <w:sz w:val="20"/>
               </w:rPr>
-              <w:t xml:space="default">1.57</w:t>
+              <w:t xml:space="default">0.67</w:t>
             </w:r>
           </w:p>
         </w:tc>
@@ -3572,7 +3572,7 @@
                 <w:rFonts w:ascii="Calibri" w:hAnsi="Calibri"/>
                 <w:sz w:val="20"/>
               </w:rPr>
-              <w:t xml:space="default">3.17</w:t>
+              <w:t xml:space="default">3.54</w:t>
             </w:r>
           </w:p>
         </w:tc>
@@ -3596,7 +3596,7 @@
                 <w:rFonts w:ascii="Calibri" w:hAnsi="Calibri"/>
                 <w:sz w:val="20"/>
               </w:rPr>
-              <w:t xml:space="default">2.10</w:t>
+              <w:t xml:space="default">7.25</w:t>
             </w:r>
           </w:p>
         </w:tc>
@@ -3620,7 +3620,7 @@
                 <w:rFonts w:ascii="Calibri" w:hAnsi="Calibri"/>
                 <w:sz w:val="20"/>
               </w:rPr>
-              <w:t xml:space="default">96</w:t>
+              <w:t xml:space="default">36</w:t>
             </w:r>
           </w:p>
         </w:tc>
@@ -3644,7 +3644,7 @@
                 <w:rFonts w:ascii="Calibri" w:hAnsi="Calibri"/>
                 <w:sz w:val="20"/>
               </w:rPr>
-              <w:t xml:space="default">90</w:t>
+              <w:t xml:space="default">14</w:t>
             </w:r>
           </w:p>
         </w:tc>
@@ -3673,7 +3673,7 @@
                 <w:rFonts w:ascii="Calibri" w:hAnsi="Calibri"/>
                 <w:sz w:val="20"/>
               </w:rPr>
-              <w:t xml:space="default">Turkey</w:t>
+              <w:t xml:space="default">Uruguay</w:t>
             </w:r>
           </w:p>
         </w:tc>
@@ -3697,7 +3697,7 @@
                 <w:rFonts w:ascii="Calibri" w:hAnsi="Calibri"/>
                 <w:sz w:val="20"/>
               </w:rPr>
-              <w:t xml:space="default">Middle East</w:t>
+              <w:t xml:space="default">Latin America</w:t>
             </w:r>
           </w:p>
         </w:tc>
@@ -3721,7 +3721,7 @@
                 <w:rFonts w:ascii="Calibri" w:hAnsi="Calibri"/>
                 <w:sz w:val="20"/>
               </w:rPr>
-              <w:t xml:space="default">73</w:t>
+              <w:t xml:space="default">77</w:t>
             </w:r>
           </w:p>
         </w:tc>
@@ -3745,7 +3745,7 @@
                 <w:rFonts w:ascii="Calibri" w:hAnsi="Calibri"/>
                 <w:sz w:val="20"/>
               </w:rPr>
-              <w:t xml:space="default">69</w:t>
+              <w:t xml:space="default">71</w:t>
             </w:r>
           </w:p>
         </w:tc>
@@ -3769,7 +3769,7 @@
                 <w:rFonts w:ascii="Calibri" w:hAnsi="Calibri"/>
                 <w:sz w:val="20"/>
               </w:rPr>
-              <w:t xml:space="default">81</w:t>
+              <w:t xml:space="default">96</w:t>
             </w:r>
           </w:p>
         </w:tc>
@@ -3793,7 +3793,7 @@
                 <w:rFonts w:ascii="Calibri" w:hAnsi="Calibri"/>
                 <w:sz w:val="20"/>
               </w:rPr>
-              <w:t xml:space="default">2.02</w:t>
+              <w:t xml:space="default">0.80</w:t>
             </w:r>
           </w:p>
         </w:tc>
@@ -3817,7 +3817,7 @@
                 <w:rFonts w:ascii="Calibri" w:hAnsi="Calibri"/>
                 <w:sz w:val="20"/>
               </w:rPr>
-              <w:t xml:space="default">49.0</w:t>
+              <w:t xml:space="default">17.0</w:t>
             </w:r>
           </w:p>
         </w:tc>
@@ -3841,7 +3841,7 @@
                 <w:rFonts w:ascii="Calibri" w:hAnsi="Calibri"/>
                 <w:sz w:val="20"/>
               </w:rPr>
-              <w:t xml:space="default">26</w:t>
+              <w:t xml:space="default">17</w:t>
             </w:r>
           </w:p>
         </w:tc>
@@ -3865,7 +3865,7 @@
                 <w:rFonts w:ascii="Calibri" w:hAnsi="Calibri"/>
                 <w:sz w:val="20"/>
               </w:rPr>
-              <w:t xml:space="default">6.0</w:t>
+              <w:t xml:space="default">10.0</w:t>
             </w:r>
           </w:p>
         </w:tc>
@@ -3889,7 +3889,7 @@
                 <w:rFonts w:ascii="Calibri" w:hAnsi="Calibri"/>
                 <w:sz w:val="20"/>
               </w:rPr>
-              <w:t xml:space="default">3.57</w:t>
+              <w:t xml:space="default">3.50</w:t>
             </w:r>
           </w:p>
         </w:tc>
@@ -3913,7 +3913,7 @@
                 <w:rFonts w:ascii="Calibri" w:hAnsi="Calibri"/>
                 <w:sz w:val="20"/>
               </w:rPr>
-              <w:t xml:space="default">0.73</w:t>
+              <w:t xml:space="default">1.71</w:t>
             </w:r>
           </w:p>
         </w:tc>
@@ -3937,7 +3937,7 @@
                 <w:rFonts w:ascii="Calibri" w:hAnsi="Calibri"/>
                 <w:sz w:val="20"/>
               </w:rPr>
-              <w:t xml:space="default">4.33</w:t>
+              <w:t xml:space="default">1.70</w:t>
             </w:r>
           </w:p>
         </w:tc>
@@ -3961,7 +3961,7 @@
                 <w:rFonts w:ascii="Calibri" w:hAnsi="Calibri"/>
                 <w:sz w:val="20"/>
               </w:rPr>
-              <w:t xml:space="default">3.21</w:t>
+              <w:t xml:space="default">2.44</w:t>
             </w:r>
           </w:p>
         </w:tc>
@@ -3985,7 +3985,7 @@
                 <w:rFonts w:ascii="Calibri" w:hAnsi="Calibri"/>
                 <w:sz w:val="20"/>
               </w:rPr>
-              <w:t xml:space="default">90</w:t>
+              <w:t xml:space="default">97</w:t>
             </w:r>
           </w:p>
         </w:tc>
@@ -4009,7 +4009,7 @@
                 <w:rFonts w:ascii="Calibri" w:hAnsi="Calibri"/>
                 <w:sz w:val="20"/>
               </w:rPr>
-              <w:t xml:space="default">71</w:t>
+              <w:t xml:space="default">96</w:t>
             </w:r>
           </w:p>
         </w:tc>
@@ -4038,7 +4038,7 @@
                 <w:rFonts w:ascii="Calibri" w:hAnsi="Calibri"/>
                 <w:sz w:val="20"/>
               </w:rPr>
-              <w:t xml:space="default">Uzbekistan</w:t>
+              <w:t xml:space="default">Venezuela</w:t>
             </w:r>
           </w:p>
         </w:tc>
@@ -4062,7 +4062,7 @@
                 <w:rFonts w:ascii="Calibri" w:hAnsi="Calibri"/>
                 <w:sz w:val="20"/>
               </w:rPr>
-              <w:t xml:space="default">Middle East</w:t>
+              <w:t xml:space="default">Latin America</w:t>
             </w:r>
           </w:p>
         </w:tc>
@@ -4086,7 +4086,7 @@
                 <w:rFonts w:ascii="Calibri" w:hAnsi="Calibri"/>
                 <w:sz w:val="20"/>
               </w:rPr>
-              <w:t xml:space="default">72</w:t>
+              <w:t xml:space="default">76</w:t>
             </w:r>
           </w:p>
         </w:tc>
@@ -4110,7 +4110,7 @@
                 <w:rFonts w:ascii="Calibri" w:hAnsi="Calibri"/>
                 <w:sz w:val="20"/>
               </w:rPr>
-              <w:t xml:space="default">65</w:t>
+              <w:t xml:space="default">70</w:t>
             </w:r>
           </w:p>
         </w:tc>
@@ -4134,7 +4134,7 @@
                 <w:rFonts w:ascii="Calibri" w:hAnsi="Calibri"/>
                 <w:sz w:val="20"/>
               </w:rPr>
-              <w:t xml:space="default">97</w:t>
+              <w:t xml:space="default">88</w:t>
             </w:r>
           </w:p>
         </w:tc>
@@ -4158,7 +4158,7 @@
                 <w:rFonts w:ascii="Calibri" w:hAnsi="Calibri"/>
                 <w:sz w:val="20"/>
               </w:rPr>
-              <w:t xml:space="default">2.13</w:t>
+              <w:t xml:space="default">2.16</w:t>
             </w:r>
           </w:p>
         </w:tc>
@@ -4182,7 +4182,7 @@
                 <w:rFonts w:ascii="Calibri" w:hAnsi="Calibri"/>
                 <w:sz w:val="20"/>
               </w:rPr>
-              <w:t xml:space="default">53.0</w:t>
+              <w:t xml:space="default">28.0</w:t>
             </w:r>
           </w:p>
         </w:tc>
@@ -4206,7 +4206,7 @@
                 <w:rFonts w:ascii="Calibri" w:hAnsi="Calibri"/>
                 <w:sz w:val="20"/>
               </w:rPr>
-              <w:t xml:space="default">30</w:t>
+              <w:t xml:space="default">26</w:t>
             </w:r>
           </w:p>
         </w:tc>
@@ -4230,7 +4230,7 @@
                 <w:rFonts w:ascii="Calibri" w:hAnsi="Calibri"/>
                 <w:sz w:val="20"/>
               </w:rPr>
-              <w:t xml:space="default">7.0</w:t>
+              <w:t xml:space="default">5.0</w:t>
             </w:r>
           </w:p>
         </w:tc>
@@ -4254,7 +4254,7 @@
                 <w:rFonts w:ascii="Calibri" w:hAnsi="Calibri"/>
                 <w:sz w:val="20"/>
               </w:rPr>
-              <w:t xml:space="default">3.13</w:t>
+              <w:t xml:space="default">3.45</w:t>
             </w:r>
           </w:p>
         </w:tc>
@@ -4278,7 +4278,7 @@
                 <w:rFonts w:ascii="Calibri" w:hAnsi="Calibri"/>
                 <w:sz w:val="20"/>
               </w:rPr>
-              <w:t xml:space="default">0.39</w:t>
+              <w:t xml:space="default">1.75</w:t>
             </w:r>
           </w:p>
         </w:tc>
@@ -4302,7 +4302,7 @@
                 <w:rFonts w:ascii="Calibri" w:hAnsi="Calibri"/>
                 <w:sz w:val="20"/>
               </w:rPr>
-              <w:t xml:space="default">4.29</w:t>
+              <w:t xml:space="default">5.20</w:t>
             </w:r>
           </w:p>
         </w:tc>
@@ -4326,7 +4326,7 @@
                 <w:rFonts w:ascii="Calibri" w:hAnsi="Calibri"/>
                 <w:sz w:val="20"/>
               </w:rPr>
-              <w:t xml:space="default">3.73</w:t>
+              <w:t xml:space="default">3.05</w:t>
             </w:r>
           </w:p>
         </w:tc>
@@ -4350,7 +4350,7 @@
                 <w:rFonts w:ascii="Calibri" w:hAnsi="Calibri"/>
                 <w:sz w:val="20"/>
               </w:rPr>
-              <w:t xml:space="default">100</w:t>
+              <w:t xml:space="default">90</w:t>
             </w:r>
           </w:p>
         </w:tc>
@@ -4374,7 +4374,7 @@
                 <w:rFonts w:ascii="Calibri" w:hAnsi="Calibri"/>
                 <w:sz w:val="20"/>
               </w:rPr>
-              <w:t xml:space="default">100</w:t>
+              <w:t xml:space="default">87</w:t>
             </w:r>
           </w:p>
         </w:tc>
@@ -5204,7 +5204,7 @@
           <w:start w:w="60" w:type="dxa"/>
           <w:end w:w="60" w:type="dxa"/>
         </w:tblCellMar>
-        <w:tblW w:type="auto" w:w="0"/>
+        <w:tblW w:type="pct" w:w="100%"/>
         <w:tblLook w:firstRow="0" w:lastRow="0" w:firstColumn="0" w:lastColumn="0" w:noHBand="0" w:noVBand="0"/>
         <w:jc w:val="center"/>
       </w:tblPr>
@@ -9005,7 +9005,22 @@
         <w:t xml:space="preserve"> </w:t>
       </w:r>
       <w:r>
-        <w:t xml:space="preserve">variable has complete rate of 78%. Also, the standard deviation from each variable is in a different scale, ranging from 0.62 units in</w:t>
+        <w:t xml:space="preserve">and the</w:t>
+      </w:r>
+      <w:r>
+        <w:t xml:space="preserve"> </w:t>
+      </w:r>
+      <w:r>
+        <w:rPr>
+          <w:rStyle w:val="VerbatimChar"/>
+        </w:rPr>
+        <w:t xml:space="preserve">literacyf</w:t>
+      </w:r>
+      <w:r>
+        <w:t xml:space="preserve"> </w:t>
+      </w:r>
+      <w:r>
+        <w:t xml:space="preserve">variables have complete rate of 78%. Also, the standard deviation from each variable is in a different scale, ranging from 0.62 units in</w:t>
       </w:r>
       <w:r>
         <w:t xml:space="preserve"> </w:t>
@@ -9082,7 +9097,7 @@
                     <a:graphicData uri="http://schemas.openxmlformats.org/drawingml/2006/picture">
                       <pic:pic>
                         <pic:nvPicPr>
-                          <pic:cNvPr descr="C:\PROGRA~1\RStudio\RESOUR~1\app\bin\quarto\share\formats\docx\note.png" id="24" name="Picture"/>
+                          <pic:cNvPr descr="/Applications/RStudio.app/Contents/Resources/app/quarto/share/formats/docx/note.png" id="24" name="Picture"/>
                           <pic:cNvPicPr>
                             <a:picLocks noChangeArrowheads="1" noChangeAspect="1"/>
                           </pic:cNvPicPr>
@@ -9145,7 +9160,7 @@
               <w:spacing w:before="16" w:after="16"/>
             </w:pPr>
             <w:r>
-              <w:t xml:space="preserve">Given this scenario, we would prefer to perform pca with the correlation matrix.</w:t>
+              <w:t xml:space="preserve">Given this scenario of differences between scales and variability, we would prefer to perform the principal component analysis with the correlation matrix instead of the covariance matrix.</w:t>
             </w:r>
           </w:p>
         </w:tc>
@@ -9544,7 +9559,7 @@
         <w:pStyle w:val="FirstParagraph"/>
       </w:pPr>
       <w:r>
-        <w:t xml:space="preserve">We plot the differences for the first two pca’s using each method.</w:t>
+        <w:t xml:space="preserve">We plot the differences for the two analysis using each method. The plots will contain the first two principal components.</w:t>
       </w:r>
     </w:p>
     <w:p>
@@ -11752,7 +11767,7 @@
               <w:pStyle w:val="ImageCaption"/>
             </w:pPr>
             <w:r>
-              <w:t xml:space="preserve">Figure 2: Scree plot</w:t>
+              <w:t xml:space="preserve">Figure 2: Scree plot and Kaiser rule (dotted red line)</w:t>
             </w:r>
           </w:p>
           <w:bookmarkEnd w:id="33"/>
@@ -11764,7 +11779,7 @@
         <w:pStyle w:val="BodyText"/>
       </w:pPr>
       <w:r>
-        <w:t xml:space="preserve">The scree plot suggests that we need to extract two principal components, because at pca number 2 we notice the</w:t>
+        <w:t xml:space="preserve">The scree plot suggests that we need to extract two principal components, because at pca number 3 we notice the</w:t>
       </w:r>
       <w:r>
         <w:t xml:space="preserve"> </w:t>
@@ -11782,7 +11797,7 @@
         <w:t xml:space="preserve"> </w:t>
       </w:r>
       <w:r>
-        <w:t xml:space="preserve">in the amount of variance explained. After this component, the remainder pcas account for a negligible amount of variance. Plus, the Kaiser rule also suggest that we need to extract two principal components because only the first two have an eigenvalue greater than one.</w:t>
+        <w:t xml:space="preserve">in the amount of variance explained. After the second component, the remainder principal components account for a negligible amount of variance. Plus, the Kaiser rule also suggest that we need to extract two principal components because only the first two have an eigenvalue greater than one.</w:t>
       </w:r>
     </w:p>
     <w:p>
@@ -12157,6 +12172,132 @@
         <w:rPr>
           <w:rStyle w:val="FunctionTok"/>
         </w:rPr>
+        <w:t xml:space="preserve">cols_width</w:t>
+      </w:r>
+      <w:r>
+        <w:rPr>
+          <w:rStyle w:val="NormalTok"/>
+        </w:rPr>
+        <w:t xml:space="preserve">(</w:t>
+      </w:r>
+      <w:r>
+        <w:br/>
+      </w:r>
+      <w:r>
+        <w:rPr>
+          <w:rStyle w:val="NormalTok"/>
+        </w:rPr>
+        <w:t xml:space="preserve">    per </w:t>
+      </w:r>
+      <w:r>
+        <w:rPr>
+          <w:rStyle w:val="SpecialCharTok"/>
+        </w:rPr>
+        <w:t xml:space="preserve">~</w:t>
+      </w:r>
+      <w:r>
+        <w:rPr>
+          <w:rStyle w:val="NormalTok"/>
+        </w:rPr>
+        <w:t xml:space="preserve"> </w:t>
+      </w:r>
+      <w:r>
+        <w:rPr>
+          <w:rStyle w:val="FunctionTok"/>
+        </w:rPr>
+        <w:t xml:space="preserve">px</w:t>
+      </w:r>
+      <w:r>
+        <w:rPr>
+          <w:rStyle w:val="NormalTok"/>
+        </w:rPr>
+        <w:t xml:space="preserve">(</w:t>
+      </w:r>
+      <w:r>
+        <w:rPr>
+          <w:rStyle w:val="DecValTok"/>
+        </w:rPr>
+        <w:t xml:space="preserve">120</w:t>
+      </w:r>
+      <w:r>
+        <w:rPr>
+          <w:rStyle w:val="NormalTok"/>
+        </w:rPr>
+        <w:t xml:space="preserve">),</w:t>
+      </w:r>
+      <w:r>
+        <w:br/>
+      </w:r>
+      <w:r>
+        <w:rPr>
+          <w:rStyle w:val="NormalTok"/>
+        </w:rPr>
+        <w:t xml:space="preserve">    per.cum </w:t>
+      </w:r>
+      <w:r>
+        <w:rPr>
+          <w:rStyle w:val="SpecialCharTok"/>
+        </w:rPr>
+        <w:t xml:space="preserve">~</w:t>
+      </w:r>
+      <w:r>
+        <w:rPr>
+          <w:rStyle w:val="NormalTok"/>
+        </w:rPr>
+        <w:t xml:space="preserve"> </w:t>
+      </w:r>
+      <w:r>
+        <w:rPr>
+          <w:rStyle w:val="FunctionTok"/>
+        </w:rPr>
+        <w:t xml:space="preserve">px</w:t>
+      </w:r>
+      <w:r>
+        <w:rPr>
+          <w:rStyle w:val="NormalTok"/>
+        </w:rPr>
+        <w:t xml:space="preserve">(</w:t>
+      </w:r>
+      <w:r>
+        <w:rPr>
+          <w:rStyle w:val="DecValTok"/>
+        </w:rPr>
+        <w:t xml:space="preserve">120</w:t>
+      </w:r>
+      <w:r>
+        <w:rPr>
+          <w:rStyle w:val="NormalTok"/>
+        </w:rPr>
+        <w:t xml:space="preserve">)</w:t>
+      </w:r>
+      <w:r>
+        <w:br/>
+      </w:r>
+      <w:r>
+        <w:rPr>
+          <w:rStyle w:val="NormalTok"/>
+        </w:rPr>
+        <w:t xml:space="preserve">  ) </w:t>
+      </w:r>
+      <w:r>
+        <w:rPr>
+          <w:rStyle w:val="SpecialCharTok"/>
+        </w:rPr>
+        <w:t xml:space="preserve">|&gt;</w:t>
+      </w:r>
+      <w:r>
+        <w:br/>
+      </w:r>
+      <w:r>
+        <w:rPr>
+          <w:rStyle w:val="NormalTok"/>
+        </w:rPr>
+        <w:t xml:space="preserve">  </w:t>
+      </w:r>
+      <w:r>
+        <w:rPr>
+          <w:rStyle w:val="FunctionTok"/>
+        </w:rPr>
         <w:t xml:space="preserve">cols_label</w:t>
       </w:r>
       <w:r>
@@ -12351,7 +12492,7 @@
           <w:start w:w="60" w:type="dxa"/>
           <w:end w:w="60" w:type="dxa"/>
         </w:tblCellMar>
-        <w:tblW w:type="auto" w:w="0"/>
+        <w:tblW w:type="pct" w:w="100%"/>
         <w:tblLook w:firstRow="0" w:lastRow="0" w:firstColumn="0" w:lastColumn="0" w:noHBand="0" w:noVBand="0"/>
         <w:jc w:val="center"/>
       </w:tblPr>
@@ -13462,7 +13603,7 @@
         <w:t xml:space="preserve">?@tbl-percentage</w:t>
       </w:r>
       <w:r>
-        <w:t xml:space="preserve">, the analysis indicates that two principal components explain over a 80% of the variance. Even thought is subjective, I believe that this percentage is good enough for this context and that two components explaining over a 80% in this analysis with 13 variables is acceptable.</w:t>
+        <w:t xml:space="preserve">, the analysis indicates that two principal components explain over a 80% of the variance. Even thought is subjective, I believe that this percentage is good enough for this context. Also, two components explaining over a 80% in this analysis with 13 variables is acceptable/awesome 😁.</w:t>
       </w:r>
     </w:p>
     <w:tbl>
@@ -13512,7 +13653,7 @@
                     <a:graphicData uri="http://schemas.openxmlformats.org/drawingml/2006/picture">
                       <pic:pic>
                         <pic:nvPicPr>
-                          <pic:cNvPr descr="C:\PROGRA~1\RStudio\RESOUR~1\app\bin\quarto\share\formats\docx\note.png" id="36" name="Picture"/>
+                          <pic:cNvPr descr="/Applications/RStudio.app/Contents/Resources/app/quarto/share/formats/docx/note.png" id="36" name="Picture"/>
                           <pic:cNvPicPr>
                             <a:picLocks noChangeArrowheads="1" noChangeAspect="1"/>
                           </pic:cNvPicPr>
@@ -13575,14 +13716,14 @@
               <w:spacing w:before="16" w:after="16"/>
             </w:pPr>
             <w:r>
-              <w:t xml:space="preserve">The three methods suggest that 2 principal components appear to be necessary to describe adequately the variability in these variables. The rest of the analysis will be done using two principal components.</w:t>
+              <w:t xml:space="preserve">The three methods (scree-plot, Kaiser rule and proportion of variance explained) suggest that 2 principal components appear to be necessary to describe adequately the variability in these variables. The rest of the analysis will be done using two principal components.</w:t>
             </w:r>
           </w:p>
         </w:tc>
       </w:tr>
     </w:tbl>
     <w:bookmarkEnd w:id="37"/>
-    <w:bookmarkStart w:id="38" w:name="c"/>
+    <w:bookmarkStart w:id="39" w:name="c"/>
     <w:p>
       <w:pPr>
         <w:pStyle w:val="Heading3"/>
@@ -13596,35 +13737,1696 @@
         <w:pStyle w:val="FirstParagraph"/>
       </w:pPr>
       <w:r>
-        <w:t xml:space="preserve">Principal Component 1:</w:t>
+        <w:t xml:space="preserve">In order to make interpretations of the two principal components, we will take a look at the loadings:</w:t>
       </w:r>
     </w:p>
+    <w:bookmarkStart w:id="38" w:name="tbl-loadings-cor"/>
+    <w:p>
+      <w:pPr>
+        <w:pStyle w:val="SourceCode"/>
+      </w:pPr>
+      <w:r>
+        <w:rPr>
+          <w:rStyle w:val="NormalTok"/>
+        </w:rPr>
+        <w:t xml:space="preserve">data_p02 </w:t>
+      </w:r>
+      <w:r>
+        <w:rPr>
+          <w:rStyle w:val="SpecialCharTok"/>
+        </w:rPr>
+        <w:t xml:space="preserve">|&gt;</w:t>
+      </w:r>
+      <w:r>
+        <w:rPr>
+          <w:rStyle w:val="NormalTok"/>
+        </w:rPr>
+        <w:t xml:space="preserve"> </w:t>
+      </w:r>
+      <w:r>
+        <w:br/>
+      </w:r>
+      <w:r>
+        <w:rPr>
+          <w:rStyle w:val="NormalTok"/>
+        </w:rPr>
+        <w:t xml:space="preserve">  </w:t>
+      </w:r>
+      <w:r>
+        <w:rPr>
+          <w:rStyle w:val="FunctionTok"/>
+        </w:rPr>
+        <w:t xml:space="preserve">gt</w:t>
+      </w:r>
+      <w:r>
+        <w:rPr>
+          <w:rStyle w:val="NormalTok"/>
+        </w:rPr>
+        <w:t xml:space="preserve">() </w:t>
+      </w:r>
+      <w:r>
+        <w:rPr>
+          <w:rStyle w:val="SpecialCharTok"/>
+        </w:rPr>
+        <w:t xml:space="preserve">|&gt;</w:t>
+      </w:r>
+      <w:r>
+        <w:rPr>
+          <w:rStyle w:val="NormalTok"/>
+        </w:rPr>
+        <w:t xml:space="preserve"> </w:t>
+      </w:r>
+      <w:r>
+        <w:br/>
+      </w:r>
+      <w:r>
+        <w:rPr>
+          <w:rStyle w:val="NormalTok"/>
+        </w:rPr>
+        <w:t xml:space="preserve">  </w:t>
+      </w:r>
+      <w:r>
+        <w:rPr>
+          <w:rStyle w:val="FunctionTok"/>
+        </w:rPr>
+        <w:t xml:space="preserve">cols_width</w:t>
+      </w:r>
+      <w:r>
+        <w:rPr>
+          <w:rStyle w:val="NormalTok"/>
+        </w:rPr>
+        <w:t xml:space="preserve">(</w:t>
+      </w:r>
+      <w:r>
+        <w:br/>
+      </w:r>
+      <w:r>
+        <w:rPr>
+          <w:rStyle w:val="NormalTok"/>
+        </w:rPr>
+        <w:t xml:space="preserve">    </w:t>
+      </w:r>
+      <w:r>
+        <w:rPr>
+          <w:rStyle w:val="FunctionTok"/>
+        </w:rPr>
+        <w:t xml:space="preserve">everything</w:t>
+      </w:r>
+      <w:r>
+        <w:rPr>
+          <w:rStyle w:val="NormalTok"/>
+        </w:rPr>
+        <w:t xml:space="preserve">() </w:t>
+      </w:r>
+      <w:r>
+        <w:rPr>
+          <w:rStyle w:val="SpecialCharTok"/>
+        </w:rPr>
+        <w:t xml:space="preserve">~</w:t>
+      </w:r>
+      <w:r>
+        <w:rPr>
+          <w:rStyle w:val="NormalTok"/>
+        </w:rPr>
+        <w:t xml:space="preserve"> </w:t>
+      </w:r>
+      <w:r>
+        <w:rPr>
+          <w:rStyle w:val="FunctionTok"/>
+        </w:rPr>
+        <w:t xml:space="preserve">px</w:t>
+      </w:r>
+      <w:r>
+        <w:rPr>
+          <w:rStyle w:val="NormalTok"/>
+        </w:rPr>
+        <w:t xml:space="preserve">(</w:t>
+      </w:r>
+      <w:r>
+        <w:rPr>
+          <w:rStyle w:val="DecValTok"/>
+        </w:rPr>
+        <w:t xml:space="preserve">150</w:t>
+      </w:r>
+      <w:r>
+        <w:rPr>
+          <w:rStyle w:val="NormalTok"/>
+        </w:rPr>
+        <w:t xml:space="preserve">)</w:t>
+      </w:r>
+      <w:r>
+        <w:br/>
+      </w:r>
+      <w:r>
+        <w:rPr>
+          <w:rStyle w:val="NormalTok"/>
+        </w:rPr>
+        <w:t xml:space="preserve">  ) </w:t>
+      </w:r>
+      <w:r>
+        <w:rPr>
+          <w:rStyle w:val="SpecialCharTok"/>
+        </w:rPr>
+        <w:t xml:space="preserve">|&gt;</w:t>
+      </w:r>
+      <w:r>
+        <w:rPr>
+          <w:rStyle w:val="NormalTok"/>
+        </w:rPr>
+        <w:t xml:space="preserve"> </w:t>
+      </w:r>
+      <w:r>
+        <w:br/>
+      </w:r>
+      <w:r>
+        <w:rPr>
+          <w:rStyle w:val="NormalTok"/>
+        </w:rPr>
+        <w:t xml:space="preserve">  </w:t>
+      </w:r>
+      <w:r>
+        <w:rPr>
+          <w:rStyle w:val="FunctionTok"/>
+        </w:rPr>
+        <w:t xml:space="preserve">cols_align</w:t>
+      </w:r>
+      <w:r>
+        <w:rPr>
+          <w:rStyle w:val="NormalTok"/>
+        </w:rPr>
+        <w:t xml:space="preserve">(</w:t>
+      </w:r>
+      <w:r>
+        <w:br/>
+      </w:r>
+      <w:r>
+        <w:rPr>
+          <w:rStyle w:val="NormalTok"/>
+        </w:rPr>
+        <w:t xml:space="preserve">    </w:t>
+      </w:r>
+      <w:r>
+        <w:rPr>
+          <w:rStyle w:val="AttributeTok"/>
+        </w:rPr>
+        <w:t xml:space="preserve">columns =</w:t>
+      </w:r>
+      <w:r>
+        <w:rPr>
+          <w:rStyle w:val="NormalTok"/>
+        </w:rPr>
+        <w:t xml:space="preserve"> </w:t>
+      </w:r>
+      <w:r>
+        <w:rPr>
+          <w:rStyle w:val="SpecialCharTok"/>
+        </w:rPr>
+        <w:t xml:space="preserve">-</w:t>
+      </w:r>
+      <w:r>
+        <w:rPr>
+          <w:rStyle w:val="DecValTok"/>
+        </w:rPr>
+        <w:t xml:space="preserve">1</w:t>
+      </w:r>
+      <w:r>
+        <w:rPr>
+          <w:rStyle w:val="NormalTok"/>
+        </w:rPr>
+        <w:t xml:space="preserve">,</w:t>
+      </w:r>
+      <w:r>
+        <w:br/>
+      </w:r>
+      <w:r>
+        <w:rPr>
+          <w:rStyle w:val="NormalTok"/>
+        </w:rPr>
+        <w:t xml:space="preserve">    </w:t>
+      </w:r>
+      <w:r>
+        <w:rPr>
+          <w:rStyle w:val="AttributeTok"/>
+        </w:rPr>
+        <w:t xml:space="preserve">align =</w:t>
+      </w:r>
+      <w:r>
+        <w:rPr>
+          <w:rStyle w:val="NormalTok"/>
+        </w:rPr>
+        <w:t xml:space="preserve"> </w:t>
+      </w:r>
+      <w:r>
+        <w:rPr>
+          <w:rStyle w:val="StringTok"/>
+        </w:rPr>
+        <w:t xml:space="preserve">"center"</w:t>
+      </w:r>
+      <w:r>
+        <w:br/>
+      </w:r>
+      <w:r>
+        <w:rPr>
+          <w:rStyle w:val="NormalTok"/>
+        </w:rPr>
+        <w:t xml:space="preserve">  ) </w:t>
+      </w:r>
+      <w:r>
+        <w:rPr>
+          <w:rStyle w:val="SpecialCharTok"/>
+        </w:rPr>
+        <w:t xml:space="preserve">|&gt;</w:t>
+      </w:r>
+      <w:r>
+        <w:rPr>
+          <w:rStyle w:val="NormalTok"/>
+        </w:rPr>
+        <w:t xml:space="preserve"> </w:t>
+      </w:r>
+      <w:r>
+        <w:br/>
+      </w:r>
+      <w:r>
+        <w:rPr>
+          <w:rStyle w:val="NormalTok"/>
+        </w:rPr>
+        <w:t xml:space="preserve">  </w:t>
+      </w:r>
+      <w:r>
+        <w:rPr>
+          <w:rStyle w:val="FunctionTok"/>
+        </w:rPr>
+        <w:t xml:space="preserve">fmt_number</w:t>
+      </w:r>
+      <w:r>
+        <w:rPr>
+          <w:rStyle w:val="NormalTok"/>
+        </w:rPr>
+        <w:t xml:space="preserve">(</w:t>
+      </w:r>
+      <w:r>
+        <w:br/>
+      </w:r>
+      <w:r>
+        <w:rPr>
+          <w:rStyle w:val="NormalTok"/>
+        </w:rPr>
+        <w:t xml:space="preserve">    </w:t>
+      </w:r>
+      <w:r>
+        <w:rPr>
+          <w:rStyle w:val="AttributeTok"/>
+        </w:rPr>
+        <w:t xml:space="preserve">columns =</w:t>
+      </w:r>
+      <w:r>
+        <w:rPr>
+          <w:rStyle w:val="NormalTok"/>
+        </w:rPr>
+        <w:t xml:space="preserve"> </w:t>
+      </w:r>
+      <w:r>
+        <w:rPr>
+          <w:rStyle w:val="DecValTok"/>
+        </w:rPr>
+        <w:t xml:space="preserve">2</w:t>
+      </w:r>
+      <w:r>
+        <w:rPr>
+          <w:rStyle w:val="SpecialCharTok"/>
+        </w:rPr>
+        <w:t xml:space="preserve">:</w:t>
+      </w:r>
+      <w:r>
+        <w:rPr>
+          <w:rStyle w:val="DecValTok"/>
+        </w:rPr>
+        <w:t xml:space="preserve">3</w:t>
+      </w:r>
+      <w:r>
+        <w:rPr>
+          <w:rStyle w:val="NormalTok"/>
+        </w:rPr>
+        <w:t xml:space="preserve">,</w:t>
+      </w:r>
+      <w:r>
+        <w:br/>
+      </w:r>
+      <w:r>
+        <w:rPr>
+          <w:rStyle w:val="NormalTok"/>
+        </w:rPr>
+        <w:t xml:space="preserve">    </w:t>
+      </w:r>
+      <w:r>
+        <w:rPr>
+          <w:rStyle w:val="AttributeTok"/>
+        </w:rPr>
+        <w:t xml:space="preserve">decimals =</w:t>
+      </w:r>
+      <w:r>
+        <w:rPr>
+          <w:rStyle w:val="NormalTok"/>
+        </w:rPr>
+        <w:t xml:space="preserve"> </w:t>
+      </w:r>
+      <w:r>
+        <w:rPr>
+          <w:rStyle w:val="DecValTok"/>
+        </w:rPr>
+        <w:t xml:space="preserve">2</w:t>
+      </w:r>
+      <w:r>
+        <w:br/>
+      </w:r>
+      <w:r>
+        <w:rPr>
+          <w:rStyle w:val="NormalTok"/>
+        </w:rPr>
+        <w:t xml:space="preserve">  ) </w:t>
+      </w:r>
+      <w:r>
+        <w:rPr>
+          <w:rStyle w:val="SpecialCharTok"/>
+        </w:rPr>
+        <w:t xml:space="preserve">|&gt;</w:t>
+      </w:r>
+      <w:r>
+        <w:rPr>
+          <w:rStyle w:val="NormalTok"/>
+        </w:rPr>
+        <w:t xml:space="preserve"> </w:t>
+      </w:r>
+      <w:r>
+        <w:br/>
+      </w:r>
+      <w:r>
+        <w:rPr>
+          <w:rStyle w:val="NormalTok"/>
+        </w:rPr>
+        <w:t xml:space="preserve">  </w:t>
+      </w:r>
+      <w:r>
+        <w:rPr>
+          <w:rStyle w:val="FunctionTok"/>
+        </w:rPr>
+        <w:t xml:space="preserve">cols_label</w:t>
+      </w:r>
+      <w:r>
+        <w:rPr>
+          <w:rStyle w:val="NormalTok"/>
+        </w:rPr>
+        <w:t xml:space="preserve">(</w:t>
+      </w:r>
+      <w:r>
+        <w:br/>
+      </w:r>
+      <w:r>
+        <w:rPr>
+          <w:rStyle w:val="NormalTok"/>
+        </w:rPr>
+        <w:t xml:space="preserve">    </w:t>
+      </w:r>
+      <w:r>
+        <w:rPr>
+          <w:rStyle w:val="AttributeTok"/>
+        </w:rPr>
+        <w:t xml:space="preserve">var =</w:t>
+      </w:r>
+      <w:r>
+        <w:rPr>
+          <w:rStyle w:val="NormalTok"/>
+        </w:rPr>
+        <w:t xml:space="preserve"> </w:t>
+      </w:r>
+      <w:r>
+        <w:rPr>
+          <w:rStyle w:val="StringTok"/>
+        </w:rPr>
+        <w:t xml:space="preserve">"Variable"</w:t>
+      </w:r>
+      <w:r>
+        <w:rPr>
+          <w:rStyle w:val="NormalTok"/>
+        </w:rPr>
+        <w:t xml:space="preserve">,</w:t>
+      </w:r>
+      <w:r>
+        <w:br/>
+      </w:r>
+      <w:r>
+        <w:rPr>
+          <w:rStyle w:val="NormalTok"/>
+        </w:rPr>
+        <w:t xml:space="preserve">    </w:t>
+      </w:r>
+      <w:r>
+        <w:rPr>
+          <w:rStyle w:val="AttributeTok"/>
+        </w:rPr>
+        <w:t xml:space="preserve">pca_1 =</w:t>
+      </w:r>
+      <w:r>
+        <w:rPr>
+          <w:rStyle w:val="NormalTok"/>
+        </w:rPr>
+        <w:t xml:space="preserve"> </w:t>
+      </w:r>
+      <w:r>
+        <w:rPr>
+          <w:rStyle w:val="StringTok"/>
+        </w:rPr>
+        <w:t xml:space="preserve">"PC1"</w:t>
+      </w:r>
+      <w:r>
+        <w:rPr>
+          <w:rStyle w:val="NormalTok"/>
+        </w:rPr>
+        <w:t xml:space="preserve">,</w:t>
+      </w:r>
+      <w:r>
+        <w:br/>
+      </w:r>
+      <w:r>
+        <w:rPr>
+          <w:rStyle w:val="NormalTok"/>
+        </w:rPr>
+        <w:t xml:space="preserve">    </w:t>
+      </w:r>
+      <w:r>
+        <w:rPr>
+          <w:rStyle w:val="AttributeTok"/>
+        </w:rPr>
+        <w:t xml:space="preserve">pca_2 =</w:t>
+      </w:r>
+      <w:r>
+        <w:rPr>
+          <w:rStyle w:val="NormalTok"/>
+        </w:rPr>
+        <w:t xml:space="preserve"> </w:t>
+      </w:r>
+      <w:r>
+        <w:rPr>
+          <w:rStyle w:val="StringTok"/>
+        </w:rPr>
+        <w:t xml:space="preserve">"PC2"</w:t>
+      </w:r>
+      <w:r>
+        <w:br/>
+      </w:r>
+      <w:r>
+        <w:rPr>
+          <w:rStyle w:val="NormalTok"/>
+        </w:rPr>
+        <w:t xml:space="preserve">  )</w:t>
+      </w:r>
+    </w:p>
+    <w:tbl xmlns:w="http://schemas.openxmlformats.org/wordprocessingml/2006/main" xmlns:wp="http://schemas.openxmlformats.org/drawingml/2006/wordprocessingDrawing" xmlns:r="http://schemas.openxmlformats.org/officeDocument/2006/relationships" xmlns:w14="http://schemas.microsoft.com/office/word/2010/wordml">
+      <w:tblPr>
+        <w:tblCellMar>
+          <w:top w:w="0" w:type="dxa"/>
+          <w:bottom w:w="0" w:type="dxa"/>
+          <w:start w:w="60" w:type="dxa"/>
+          <w:end w:w="60" w:type="dxa"/>
+        </w:tblCellMar>
+        <w:tblW w:type="pct" w:w="100%"/>
+        <w:tblLook w:firstRow="0" w:lastRow="0" w:firstColumn="0" w:lastColumn="0" w:noHBand="0" w:noVBand="0"/>
+        <w:jc w:val="center"/>
+      </w:tblPr>
+      <w:tr>
+        <w:trPr>
+          <w:cantSplit/>
+          <w:tblHeader/>
+        </w:trPr>
+        <w:tc>
+          <w:tcPr>
+            <w:tcBorders>
+              <w:top w:val="single" w:sz="16" w:space="0" w:color="D3D3D3"/>
+              <w:bottom w:val="single" w:sz="16" w:space="0" w:color="D3D3D3"/>
+              <w:start w:val="single" w:space="0" w:color="D3D3D3"/>
+            </w:tcBorders>
+          </w:tcPr>
+          <w:p>
+            <w:pPr>
+              <w:spacing w:before="0" w:after="60"/>
+              <w:keepNext/>
+              <w:jc w:val="start"/>
+            </w:pPr>
+            <w:r>
+              <w:rPr>
+                <w:rFonts w:ascii="Calibri" w:hAnsi="Calibri"/>
+                <w:sz w:val="20"/>
+              </w:rPr>
+              <w:t xml:space="default">Variable</w:t>
+            </w:r>
+          </w:p>
+        </w:tc>
+        <w:tc>
+          <w:tcPr>
+            <w:tcBorders>
+              <w:top w:val="single" w:sz="16" w:space="0" w:color="D3D3D3"/>
+              <w:bottom w:val="single" w:sz="16" w:space="0" w:color="D3D3D3"/>
+            </w:tcBorders>
+          </w:tcPr>
+          <w:p>
+            <w:pPr>
+              <w:spacing w:before="0" w:after="60"/>
+              <w:keepNext/>
+              <w:jc w:val="center"/>
+            </w:pPr>
+            <w:r>
+              <w:rPr>
+                <w:rFonts w:ascii="Calibri" w:hAnsi="Calibri"/>
+                <w:sz w:val="20"/>
+              </w:rPr>
+              <w:t xml:space="default">PC1</w:t>
+            </w:r>
+          </w:p>
+        </w:tc>
+        <w:tc>
+          <w:tcPr>
+            <w:tcBorders>
+              <w:top w:val="single" w:sz="16" w:space="0" w:color="D3D3D3"/>
+              <w:bottom w:val="single" w:sz="16" w:space="0" w:color="D3D3D3"/>
+              <w:end w:val="single" w:space="0" w:color="D3D3D3"/>
+            </w:tcBorders>
+          </w:tcPr>
+          <w:p>
+            <w:pPr>
+              <w:spacing w:before="0" w:after="60"/>
+              <w:keepNext/>
+              <w:jc w:val="center"/>
+            </w:pPr>
+            <w:r>
+              <w:rPr>
+                <w:rFonts w:ascii="Calibri" w:hAnsi="Calibri"/>
+                <w:sz w:val="20"/>
+              </w:rPr>
+              <w:t xml:space="default">PC2</w:t>
+            </w:r>
+          </w:p>
+        </w:tc>
+      </w:tr>
+      <w:tr>
+        <w:trPr>
+          <w:cantSplit/>
+        </w:trPr>
+        <w:tc>
+          <w:tcPr>
+            <w:tcBorders>
+              <w:top w:val="single" w:space="0" w:color="D3D3D3"/>
+              <w:bottom w:val="single" w:space="0" w:color="D3D3D3"/>
+              <w:start w:val="single" w:space="0" w:color="D3D3D3"/>
+              <w:end w:val="single" w:space="0" w:color="D3D3D3"/>
+            </w:tcBorders>
+          </w:tcPr>
+          <w:p>
+            <w:pPr>
+              <w:spacing w:before="0" w:after="60"/>
+              <w:keepNext/>
+              <w:jc w:val="start"/>
+            </w:pPr>
+            <w:r>
+              <w:rPr>
+                <w:rFonts w:ascii="Calibri" w:hAnsi="Calibri"/>
+                <w:sz w:val="20"/>
+              </w:rPr>
+              <w:t xml:space="default">lifeexpf</w:t>
+            </w:r>
+          </w:p>
+        </w:tc>
+        <w:tc>
+          <w:tcPr>
+            <w:tcBorders>
+              <w:top w:val="single" w:space="0" w:color="D3D3D3"/>
+              <w:bottom w:val="single" w:space="0" w:color="D3D3D3"/>
+              <w:start w:val="single" w:space="0" w:color="D3D3D3"/>
+              <w:end w:val="single" w:space="0" w:color="D3D3D3"/>
+            </w:tcBorders>
+          </w:tcPr>
+          <w:p>
+            <w:pPr>
+              <w:spacing w:before="0" w:after="60"/>
+              <w:keepNext/>
+              <w:jc w:val="center"/>
+            </w:pPr>
+            <w:r>
+              <w:rPr>
+                <w:rFonts w:ascii="Calibri" w:hAnsi="Calibri"/>
+                <w:sz w:val="20"/>
+              </w:rPr>
+              <w:t xml:space="default">0.33</w:t>
+            </w:r>
+          </w:p>
+        </w:tc>
+        <w:tc>
+          <w:tcPr>
+            <w:tcBorders>
+              <w:top w:val="single" w:space="0" w:color="D3D3D3"/>
+              <w:bottom w:val="single" w:space="0" w:color="D3D3D3"/>
+              <w:start w:val="single" w:space="0" w:color="D3D3D3"/>
+              <w:end w:val="single" w:space="0" w:color="D3D3D3"/>
+            </w:tcBorders>
+          </w:tcPr>
+          <w:p>
+            <w:pPr>
+              <w:spacing w:before="0" w:after="60"/>
+              <w:keepNext/>
+              <w:jc w:val="center"/>
+            </w:pPr>
+            <w:r>
+              <w:rPr>
+                <w:rFonts w:ascii="Calibri" w:hAnsi="Calibri"/>
+                <w:sz w:val="20"/>
+              </w:rPr>
+              <w:t xml:space="default">-0.15</w:t>
+            </w:r>
+          </w:p>
+        </w:tc>
+      </w:tr>
+      <w:tr>
+        <w:trPr>
+          <w:cantSplit/>
+        </w:trPr>
+        <w:tc>
+          <w:tcPr>
+            <w:tcBorders>
+              <w:top w:val="single" w:space="0" w:color="D3D3D3"/>
+              <w:bottom w:val="single" w:space="0" w:color="D3D3D3"/>
+              <w:start w:val="single" w:space="0" w:color="D3D3D3"/>
+              <w:end w:val="single" w:space="0" w:color="D3D3D3"/>
+            </w:tcBorders>
+          </w:tcPr>
+          <w:p>
+            <w:pPr>
+              <w:spacing w:before="0" w:after="60"/>
+              <w:keepNext/>
+              <w:jc w:val="start"/>
+            </w:pPr>
+            <w:r>
+              <w:rPr>
+                <w:rFonts w:ascii="Calibri" w:hAnsi="Calibri"/>
+                <w:sz w:val="20"/>
+              </w:rPr>
+              <w:t xml:space="default">lifeexpm</w:t>
+            </w:r>
+          </w:p>
+        </w:tc>
+        <w:tc>
+          <w:tcPr>
+            <w:tcBorders>
+              <w:top w:val="single" w:space="0" w:color="D3D3D3"/>
+              <w:bottom w:val="single" w:space="0" w:color="D3D3D3"/>
+              <w:start w:val="single" w:space="0" w:color="D3D3D3"/>
+              <w:end w:val="single" w:space="0" w:color="D3D3D3"/>
+            </w:tcBorders>
+          </w:tcPr>
+          <w:p>
+            <w:pPr>
+              <w:spacing w:before="0" w:after="60"/>
+              <w:keepNext/>
+              <w:jc w:val="center"/>
+            </w:pPr>
+            <w:r>
+              <w:rPr>
+                <w:rFonts w:ascii="Calibri" w:hAnsi="Calibri"/>
+                <w:sz w:val="20"/>
+              </w:rPr>
+              <w:t xml:space="default">0.31</w:t>
+            </w:r>
+          </w:p>
+        </w:tc>
+        <w:tc>
+          <w:tcPr>
+            <w:tcBorders>
+              <w:top w:val="single" w:space="0" w:color="D3D3D3"/>
+              <w:bottom w:val="single" w:space="0" w:color="D3D3D3"/>
+              <w:start w:val="single" w:space="0" w:color="D3D3D3"/>
+              <w:end w:val="single" w:space="0" w:color="D3D3D3"/>
+            </w:tcBorders>
+          </w:tcPr>
+          <w:p>
+            <w:pPr>
+              <w:spacing w:before="0" w:after="60"/>
+              <w:keepNext/>
+              <w:jc w:val="center"/>
+            </w:pPr>
+            <w:r>
+              <w:rPr>
+                <w:rFonts w:ascii="Calibri" w:hAnsi="Calibri"/>
+                <w:sz w:val="20"/>
+              </w:rPr>
+              <w:t xml:space="default">-0.22</w:t>
+            </w:r>
+          </w:p>
+        </w:tc>
+      </w:tr>
+      <w:tr>
+        <w:trPr>
+          <w:cantSplit/>
+        </w:trPr>
+        <w:tc>
+          <w:tcPr>
+            <w:tcBorders>
+              <w:top w:val="single" w:space="0" w:color="D3D3D3"/>
+              <w:bottom w:val="single" w:space="0" w:color="D3D3D3"/>
+              <w:start w:val="single" w:space="0" w:color="D3D3D3"/>
+              <w:end w:val="single" w:space="0" w:color="D3D3D3"/>
+            </w:tcBorders>
+          </w:tcPr>
+          <w:p>
+            <w:pPr>
+              <w:spacing w:before="0" w:after="60"/>
+              <w:keepNext/>
+              <w:jc w:val="start"/>
+            </w:pPr>
+            <w:r>
+              <w:rPr>
+                <w:rFonts w:ascii="Calibri" w:hAnsi="Calibri"/>
+                <w:sz w:val="20"/>
+              </w:rPr>
+              <w:t xml:space="default">literacy</w:t>
+            </w:r>
+          </w:p>
+        </w:tc>
+        <w:tc>
+          <w:tcPr>
+            <w:tcBorders>
+              <w:top w:val="single" w:space="0" w:color="D3D3D3"/>
+              <w:bottom w:val="single" w:space="0" w:color="D3D3D3"/>
+              <w:start w:val="single" w:space="0" w:color="D3D3D3"/>
+              <w:end w:val="single" w:space="0" w:color="D3D3D3"/>
+            </w:tcBorders>
+          </w:tcPr>
+          <w:p>
+            <w:pPr>
+              <w:spacing w:before="0" w:after="60"/>
+              <w:keepNext/>
+              <w:jc w:val="center"/>
+            </w:pPr>
+            <w:r>
+              <w:rPr>
+                <w:rFonts w:ascii="Calibri" w:hAnsi="Calibri"/>
+                <w:sz w:val="20"/>
+              </w:rPr>
+              <w:t xml:space="default">0.32</w:t>
+            </w:r>
+          </w:p>
+        </w:tc>
+        <w:tc>
+          <w:tcPr>
+            <w:tcBorders>
+              <w:top w:val="single" w:space="0" w:color="D3D3D3"/>
+              <w:bottom w:val="single" w:space="0" w:color="D3D3D3"/>
+              <w:start w:val="single" w:space="0" w:color="D3D3D3"/>
+              <w:end w:val="single" w:space="0" w:color="D3D3D3"/>
+            </w:tcBorders>
+          </w:tcPr>
+          <w:p>
+            <w:pPr>
+              <w:spacing w:before="0" w:after="60"/>
+              <w:keepNext/>
+              <w:jc w:val="center"/>
+            </w:pPr>
+            <w:r>
+              <w:rPr>
+                <w:rFonts w:ascii="Calibri" w:hAnsi="Calibri"/>
+                <w:sz w:val="20"/>
+              </w:rPr>
+              <w:t xml:space="default">0.05</w:t>
+            </w:r>
+          </w:p>
+        </w:tc>
+      </w:tr>
+      <w:tr>
+        <w:trPr>
+          <w:cantSplit/>
+        </w:trPr>
+        <w:tc>
+          <w:tcPr>
+            <w:tcBorders>
+              <w:top w:val="single" w:space="0" w:color="D3D3D3"/>
+              <w:bottom w:val="single" w:space="0" w:color="D3D3D3"/>
+              <w:start w:val="single" w:space="0" w:color="D3D3D3"/>
+              <w:end w:val="single" w:space="0" w:color="D3D3D3"/>
+            </w:tcBorders>
+          </w:tcPr>
+          <w:p>
+            <w:pPr>
+              <w:spacing w:before="0" w:after="60"/>
+              <w:keepNext/>
+              <w:jc w:val="start"/>
+            </w:pPr>
+            <w:r>
+              <w:rPr>
+                <w:rFonts w:ascii="Calibri" w:hAnsi="Calibri"/>
+                <w:sz w:val="20"/>
+              </w:rPr>
+              <w:t xml:space="default">popincr</w:t>
+            </w:r>
+          </w:p>
+        </w:tc>
+        <w:tc>
+          <w:tcPr>
+            <w:tcBorders>
+              <w:top w:val="single" w:space="0" w:color="D3D3D3"/>
+              <w:bottom w:val="single" w:space="0" w:color="D3D3D3"/>
+              <w:start w:val="single" w:space="0" w:color="D3D3D3"/>
+              <w:end w:val="single" w:space="0" w:color="D3D3D3"/>
+            </w:tcBorders>
+          </w:tcPr>
+          <w:p>
+            <w:pPr>
+              <w:spacing w:before="0" w:after="60"/>
+              <w:keepNext/>
+              <w:jc w:val="center"/>
+            </w:pPr>
+            <w:r>
+              <w:rPr>
+                <w:rFonts w:ascii="Calibri" w:hAnsi="Calibri"/>
+                <w:sz w:val="20"/>
+              </w:rPr>
+              <w:t xml:space="default">-0.23</w:t>
+            </w:r>
+          </w:p>
+        </w:tc>
+        <w:tc>
+          <w:tcPr>
+            <w:tcBorders>
+              <w:top w:val="single" w:space="0" w:color="D3D3D3"/>
+              <w:bottom w:val="single" w:space="0" w:color="D3D3D3"/>
+              <w:start w:val="single" w:space="0" w:color="D3D3D3"/>
+              <w:end w:val="single" w:space="0" w:color="D3D3D3"/>
+            </w:tcBorders>
+          </w:tcPr>
+          <w:p>
+            <w:pPr>
+              <w:spacing w:before="0" w:after="60"/>
+              <w:keepNext/>
+              <w:jc w:val="center"/>
+            </w:pPr>
+            <w:r>
+              <w:rPr>
+                <w:rFonts w:ascii="Calibri" w:hAnsi="Calibri"/>
+                <w:sz w:val="20"/>
+              </w:rPr>
+              <w:t xml:space="default">-0.46</w:t>
+            </w:r>
+          </w:p>
+        </w:tc>
+      </w:tr>
+      <w:tr>
+        <w:trPr>
+          <w:cantSplit/>
+        </w:trPr>
+        <w:tc>
+          <w:tcPr>
+            <w:tcBorders>
+              <w:top w:val="single" w:space="0" w:color="D3D3D3"/>
+              <w:bottom w:val="single" w:space="0" w:color="D3D3D3"/>
+              <w:start w:val="single" w:space="0" w:color="D3D3D3"/>
+              <w:end w:val="single" w:space="0" w:color="D3D3D3"/>
+            </w:tcBorders>
+          </w:tcPr>
+          <w:p>
+            <w:pPr>
+              <w:spacing w:before="0" w:after="60"/>
+              <w:keepNext/>
+              <w:jc w:val="start"/>
+            </w:pPr>
+            <w:r>
+              <w:rPr>
+                <w:rFonts w:ascii="Calibri" w:hAnsi="Calibri"/>
+                <w:sz w:val="20"/>
+              </w:rPr>
+              <w:t xml:space="default">babymort</w:t>
+            </w:r>
+          </w:p>
+        </w:tc>
+        <w:tc>
+          <w:tcPr>
+            <w:tcBorders>
+              <w:top w:val="single" w:space="0" w:color="D3D3D3"/>
+              <w:bottom w:val="single" w:space="0" w:color="D3D3D3"/>
+              <w:start w:val="single" w:space="0" w:color="D3D3D3"/>
+              <w:end w:val="single" w:space="0" w:color="D3D3D3"/>
+            </w:tcBorders>
+          </w:tcPr>
+          <w:p>
+            <w:pPr>
+              <w:spacing w:before="0" w:after="60"/>
+              <w:keepNext/>
+              <w:jc w:val="center"/>
+            </w:pPr>
+            <w:r>
+              <w:rPr>
+                <w:rFonts w:ascii="Calibri" w:hAnsi="Calibri"/>
+                <w:sz w:val="20"/>
+              </w:rPr>
+              <w:t xml:space="default">-0.33</w:t>
+            </w:r>
+          </w:p>
+        </w:tc>
+        <w:tc>
+          <w:tcPr>
+            <w:tcBorders>
+              <w:top w:val="single" w:space="0" w:color="D3D3D3"/>
+              <w:bottom w:val="single" w:space="0" w:color="D3D3D3"/>
+              <w:start w:val="single" w:space="0" w:color="D3D3D3"/>
+              <w:end w:val="single" w:space="0" w:color="D3D3D3"/>
+            </w:tcBorders>
+          </w:tcPr>
+          <w:p>
+            <w:pPr>
+              <w:spacing w:before="0" w:after="60"/>
+              <w:keepNext/>
+              <w:jc w:val="center"/>
+            </w:pPr>
+            <w:r>
+              <w:rPr>
+                <w:rFonts w:ascii="Calibri" w:hAnsi="Calibri"/>
+                <w:sz w:val="20"/>
+              </w:rPr>
+              <w:t xml:space="default">0.11</w:t>
+            </w:r>
+          </w:p>
+        </w:tc>
+      </w:tr>
+      <w:tr>
+        <w:trPr>
+          <w:cantSplit/>
+        </w:trPr>
+        <w:tc>
+          <w:tcPr>
+            <w:tcBorders>
+              <w:top w:val="single" w:space="0" w:color="D3D3D3"/>
+              <w:bottom w:val="single" w:space="0" w:color="D3D3D3"/>
+              <w:start w:val="single" w:space="0" w:color="D3D3D3"/>
+              <w:end w:val="single" w:space="0" w:color="D3D3D3"/>
+            </w:tcBorders>
+          </w:tcPr>
+          <w:p>
+            <w:pPr>
+              <w:spacing w:before="0" w:after="60"/>
+              <w:keepNext/>
+              <w:jc w:val="start"/>
+            </w:pPr>
+            <w:r>
+              <w:rPr>
+                <w:rFonts w:ascii="Calibri" w:hAnsi="Calibri"/>
+                <w:sz w:val="20"/>
+              </w:rPr>
+              <w:t xml:space="default">birthr</w:t>
+            </w:r>
+          </w:p>
+        </w:tc>
+        <w:tc>
+          <w:tcPr>
+            <w:tcBorders>
+              <w:top w:val="single" w:space="0" w:color="D3D3D3"/>
+              <w:bottom w:val="single" w:space="0" w:color="D3D3D3"/>
+              <w:start w:val="single" w:space="0" w:color="D3D3D3"/>
+              <w:end w:val="single" w:space="0" w:color="D3D3D3"/>
+            </w:tcBorders>
+          </w:tcPr>
+          <w:p>
+            <w:pPr>
+              <w:spacing w:before="0" w:after="60"/>
+              <w:keepNext/>
+              <w:jc w:val="center"/>
+            </w:pPr>
+            <w:r>
+              <w:rPr>
+                <w:rFonts w:ascii="Calibri" w:hAnsi="Calibri"/>
+                <w:sz w:val="20"/>
+              </w:rPr>
+              <w:t xml:space="default">-0.32</w:t>
+            </w:r>
+          </w:p>
+        </w:tc>
+        <w:tc>
+          <w:tcPr>
+            <w:tcBorders>
+              <w:top w:val="single" w:space="0" w:color="D3D3D3"/>
+              <w:bottom w:val="single" w:space="0" w:color="D3D3D3"/>
+              <w:start w:val="single" w:space="0" w:color="D3D3D3"/>
+              <w:end w:val="single" w:space="0" w:color="D3D3D3"/>
+            </w:tcBorders>
+          </w:tcPr>
+          <w:p>
+            <w:pPr>
+              <w:spacing w:before="0" w:after="60"/>
+              <w:keepNext/>
+              <w:jc w:val="center"/>
+            </w:pPr>
+            <w:r>
+              <w:rPr>
+                <w:rFonts w:ascii="Calibri" w:hAnsi="Calibri"/>
+                <w:sz w:val="20"/>
+              </w:rPr>
+              <w:t xml:space="default">-0.16</w:t>
+            </w:r>
+          </w:p>
+        </w:tc>
+      </w:tr>
+      <w:tr>
+        <w:trPr>
+          <w:cantSplit/>
+        </w:trPr>
+        <w:tc>
+          <w:tcPr>
+            <w:tcBorders>
+              <w:top w:val="single" w:space="0" w:color="D3D3D3"/>
+              <w:bottom w:val="single" w:space="0" w:color="D3D3D3"/>
+              <w:start w:val="single" w:space="0" w:color="D3D3D3"/>
+              <w:end w:val="single" w:space="0" w:color="D3D3D3"/>
+            </w:tcBorders>
+          </w:tcPr>
+          <w:p>
+            <w:pPr>
+              <w:spacing w:before="0" w:after="60"/>
+              <w:keepNext/>
+              <w:jc w:val="start"/>
+            </w:pPr>
+            <w:r>
+              <w:rPr>
+                <w:rFonts w:ascii="Calibri" w:hAnsi="Calibri"/>
+                <w:sz w:val="20"/>
+              </w:rPr>
+              <w:t xml:space="default">deathr</w:t>
+            </w:r>
+          </w:p>
+        </w:tc>
+        <w:tc>
+          <w:tcPr>
+            <w:tcBorders>
+              <w:top w:val="single" w:space="0" w:color="D3D3D3"/>
+              <w:bottom w:val="single" w:space="0" w:color="D3D3D3"/>
+              <w:start w:val="single" w:space="0" w:color="D3D3D3"/>
+              <w:end w:val="single" w:space="0" w:color="D3D3D3"/>
+            </w:tcBorders>
+          </w:tcPr>
+          <w:p>
+            <w:pPr>
+              <w:spacing w:before="0" w:after="60"/>
+              <w:keepNext/>
+              <w:jc w:val="center"/>
+            </w:pPr>
+            <w:r>
+              <w:rPr>
+                <w:rFonts w:ascii="Calibri" w:hAnsi="Calibri"/>
+                <w:sz w:val="20"/>
+              </w:rPr>
+              <w:t xml:space="default">-0.23</w:t>
+            </w:r>
+          </w:p>
+        </w:tc>
+        <w:tc>
+          <w:tcPr>
+            <w:tcBorders>
+              <w:top w:val="single" w:space="0" w:color="D3D3D3"/>
+              <w:bottom w:val="single" w:space="0" w:color="D3D3D3"/>
+              <w:start w:val="single" w:space="0" w:color="D3D3D3"/>
+              <w:end w:val="single" w:space="0" w:color="D3D3D3"/>
+            </w:tcBorders>
+          </w:tcPr>
+          <w:p>
+            <w:pPr>
+              <w:spacing w:before="0" w:after="60"/>
+              <w:keepNext/>
+              <w:jc w:val="center"/>
+            </w:pPr>
+            <w:r>
+              <w:rPr>
+                <w:rFonts w:ascii="Calibri" w:hAnsi="Calibri"/>
+                <w:sz w:val="20"/>
+              </w:rPr>
+              <w:t xml:space="default">0.44</w:t>
+            </w:r>
+          </w:p>
+        </w:tc>
+      </w:tr>
+      <w:tr>
+        <w:trPr>
+          <w:cantSplit/>
+        </w:trPr>
+        <w:tc>
+          <w:tcPr>
+            <w:tcBorders>
+              <w:top w:val="single" w:space="0" w:color="D3D3D3"/>
+              <w:bottom w:val="single" w:space="0" w:color="D3D3D3"/>
+              <w:start w:val="single" w:space="0" w:color="D3D3D3"/>
+              <w:end w:val="single" w:space="0" w:color="D3D3D3"/>
+            </w:tcBorders>
+          </w:tcPr>
+          <w:p>
+            <w:pPr>
+              <w:spacing w:before="0" w:after="60"/>
+              <w:keepNext/>
+              <w:jc w:val="start"/>
+            </w:pPr>
+            <w:r>
+              <w:rPr>
+                <w:rFonts w:ascii="Calibri" w:hAnsi="Calibri"/>
+                <w:sz w:val="20"/>
+              </w:rPr>
+              <w:t xml:space="default">gdp</w:t>
+            </w:r>
+          </w:p>
+        </w:tc>
+        <w:tc>
+          <w:tcPr>
+            <w:tcBorders>
+              <w:top w:val="single" w:space="0" w:color="D3D3D3"/>
+              <w:bottom w:val="single" w:space="0" w:color="D3D3D3"/>
+              <w:start w:val="single" w:space="0" w:color="D3D3D3"/>
+              <w:end w:val="single" w:space="0" w:color="D3D3D3"/>
+            </w:tcBorders>
+          </w:tcPr>
+          <w:p>
+            <w:pPr>
+              <w:spacing w:before="0" w:after="60"/>
+              <w:keepNext/>
+              <w:jc w:val="center"/>
+            </w:pPr>
+            <w:r>
+              <w:rPr>
+                <w:rFonts w:ascii="Calibri" w:hAnsi="Calibri"/>
+                <w:sz w:val="20"/>
+              </w:rPr>
+              <w:t xml:space="default">0.27</w:t>
+            </w:r>
+          </w:p>
+        </w:tc>
+        <w:tc>
+          <w:tcPr>
+            <w:tcBorders>
+              <w:top w:val="single" w:space="0" w:color="D3D3D3"/>
+              <w:bottom w:val="single" w:space="0" w:color="D3D3D3"/>
+              <w:start w:val="single" w:space="0" w:color="D3D3D3"/>
+              <w:end w:val="single" w:space="0" w:color="D3D3D3"/>
+            </w:tcBorders>
+          </w:tcPr>
+          <w:p>
+            <w:pPr>
+              <w:spacing w:before="0" w:after="60"/>
+              <w:keepNext/>
+              <w:jc w:val="center"/>
+            </w:pPr>
+            <w:r>
+              <w:rPr>
+                <w:rFonts w:ascii="Calibri" w:hAnsi="Calibri"/>
+                <w:sz w:val="20"/>
+              </w:rPr>
+              <w:t xml:space="default">-0.05</w:t>
+            </w:r>
+          </w:p>
+        </w:tc>
+      </w:tr>
+      <w:tr>
+        <w:trPr>
+          <w:cantSplit/>
+        </w:trPr>
+        <w:tc>
+          <w:tcPr>
+            <w:tcBorders>
+              <w:top w:val="single" w:space="0" w:color="D3D3D3"/>
+              <w:bottom w:val="single" w:space="0" w:color="D3D3D3"/>
+              <w:start w:val="single" w:space="0" w:color="D3D3D3"/>
+              <w:end w:val="single" w:space="0" w:color="D3D3D3"/>
+            </w:tcBorders>
+          </w:tcPr>
+          <w:p>
+            <w:pPr>
+              <w:spacing w:before="0" w:after="60"/>
+              <w:keepNext/>
+              <w:jc w:val="start"/>
+            </w:pPr>
+            <w:r>
+              <w:rPr>
+                <w:rFonts w:ascii="Calibri" w:hAnsi="Calibri"/>
+                <w:sz w:val="20"/>
+              </w:rPr>
+              <w:t xml:space="default">aidsr</w:t>
+            </w:r>
+          </w:p>
+        </w:tc>
+        <w:tc>
+          <w:tcPr>
+            <w:tcBorders>
+              <w:top w:val="single" w:space="0" w:color="D3D3D3"/>
+              <w:bottom w:val="single" w:space="0" w:color="D3D3D3"/>
+              <w:start w:val="single" w:space="0" w:color="D3D3D3"/>
+              <w:end w:val="single" w:space="0" w:color="D3D3D3"/>
+            </w:tcBorders>
+          </w:tcPr>
+          <w:p>
+            <w:pPr>
+              <w:spacing w:before="0" w:after="60"/>
+              <w:keepNext/>
+              <w:jc w:val="center"/>
+            </w:pPr>
+            <w:r>
+              <w:rPr>
+                <w:rFonts w:ascii="Calibri" w:hAnsi="Calibri"/>
+                <w:sz w:val="20"/>
+              </w:rPr>
+              <w:t xml:space="default">-0.07</w:t>
+            </w:r>
+          </w:p>
+        </w:tc>
+        <w:tc>
+          <w:tcPr>
+            <w:tcBorders>
+              <w:top w:val="single" w:space="0" w:color="D3D3D3"/>
+              <w:bottom w:val="single" w:space="0" w:color="D3D3D3"/>
+              <w:start w:val="single" w:space="0" w:color="D3D3D3"/>
+              <w:end w:val="single" w:space="0" w:color="D3D3D3"/>
+            </w:tcBorders>
+          </w:tcPr>
+          <w:p>
+            <w:pPr>
+              <w:spacing w:before="0" w:after="60"/>
+              <w:keepNext/>
+              <w:jc w:val="center"/>
+            </w:pPr>
+            <w:r>
+              <w:rPr>
+                <w:rFonts w:ascii="Calibri" w:hAnsi="Calibri"/>
+                <w:sz w:val="20"/>
+              </w:rPr>
+              <w:t xml:space="default">0.24</w:t>
+            </w:r>
+          </w:p>
+        </w:tc>
+      </w:tr>
+      <w:tr>
+        <w:trPr>
+          <w:cantSplit/>
+        </w:trPr>
+        <w:tc>
+          <w:tcPr>
+            <w:tcBorders>
+              <w:top w:val="single" w:space="0" w:color="D3D3D3"/>
+              <w:bottom w:val="single" w:space="0" w:color="D3D3D3"/>
+              <w:start w:val="single" w:space="0" w:color="D3D3D3"/>
+              <w:end w:val="single" w:space="0" w:color="D3D3D3"/>
+            </w:tcBorders>
+          </w:tcPr>
+          <w:p>
+            <w:pPr>
+              <w:spacing w:before="0" w:after="60"/>
+              <w:keepNext/>
+              <w:jc w:val="start"/>
+            </w:pPr>
+            <w:r>
+              <w:rPr>
+                <w:rFonts w:ascii="Calibri" w:hAnsi="Calibri"/>
+                <w:sz w:val="20"/>
+              </w:rPr>
+              <w:t xml:space="default">bdratio</w:t>
+            </w:r>
+          </w:p>
+        </w:tc>
+        <w:tc>
+          <w:tcPr>
+            <w:tcBorders>
+              <w:top w:val="single" w:space="0" w:color="D3D3D3"/>
+              <w:bottom w:val="single" w:space="0" w:color="D3D3D3"/>
+              <w:start w:val="single" w:space="0" w:color="D3D3D3"/>
+              <w:end w:val="single" w:space="0" w:color="D3D3D3"/>
+            </w:tcBorders>
+          </w:tcPr>
+          <w:p>
+            <w:pPr>
+              <w:spacing w:before="0" w:after="60"/>
+              <w:keepNext/>
+              <w:jc w:val="center"/>
+            </w:pPr>
+            <w:r>
+              <w:rPr>
+                <w:rFonts w:ascii="Calibri" w:hAnsi="Calibri"/>
+                <w:sz w:val="20"/>
+              </w:rPr>
+              <w:t xml:space="default">-0.03</w:t>
+            </w:r>
+          </w:p>
+        </w:tc>
+        <w:tc>
+          <w:tcPr>
+            <w:tcBorders>
+              <w:top w:val="single" w:space="0" w:color="D3D3D3"/>
+              <w:bottom w:val="single" w:space="0" w:color="D3D3D3"/>
+              <w:start w:val="single" w:space="0" w:color="D3D3D3"/>
+              <w:end w:val="single" w:space="0" w:color="D3D3D3"/>
+            </w:tcBorders>
+          </w:tcPr>
+          <w:p>
+            <w:pPr>
+              <w:spacing w:before="0" w:after="60"/>
+              <w:keepNext/>
+              <w:jc w:val="center"/>
+            </w:pPr>
+            <w:r>
+              <w:rPr>
+                <w:rFonts w:ascii="Calibri" w:hAnsi="Calibri"/>
+                <w:sz w:val="20"/>
+              </w:rPr>
+              <w:t xml:space="default">-0.62</w:t>
+            </w:r>
+          </w:p>
+        </w:tc>
+      </w:tr>
+      <w:tr>
+        <w:trPr>
+          <w:cantSplit/>
+        </w:trPr>
+        <w:tc>
+          <w:tcPr>
+            <w:tcBorders>
+              <w:top w:val="single" w:space="0" w:color="D3D3D3"/>
+              <w:bottom w:val="single" w:space="0" w:color="D3D3D3"/>
+              <w:start w:val="single" w:space="0" w:color="D3D3D3"/>
+              <w:end w:val="single" w:space="0" w:color="D3D3D3"/>
+            </w:tcBorders>
+          </w:tcPr>
+          <w:p>
+            <w:pPr>
+              <w:spacing w:before="0" w:after="60"/>
+              <w:keepNext/>
+              <w:jc w:val="start"/>
+            </w:pPr>
+            <w:r>
+              <w:rPr>
+                <w:rFonts w:ascii="Calibri" w:hAnsi="Calibri"/>
+                <w:sz w:val="20"/>
+              </w:rPr>
+              <w:t xml:space="default">fertilty</w:t>
+            </w:r>
+          </w:p>
+        </w:tc>
+        <w:tc>
+          <w:tcPr>
+            <w:tcBorders>
+              <w:top w:val="single" w:space="0" w:color="D3D3D3"/>
+              <w:bottom w:val="single" w:space="0" w:color="D3D3D3"/>
+              <w:start w:val="single" w:space="0" w:color="D3D3D3"/>
+              <w:end w:val="single" w:space="0" w:color="D3D3D3"/>
+            </w:tcBorders>
+          </w:tcPr>
+          <w:p>
+            <w:pPr>
+              <w:spacing w:before="0" w:after="60"/>
+              <w:keepNext/>
+              <w:jc w:val="center"/>
+            </w:pPr>
+            <w:r>
+              <w:rPr>
+                <w:rFonts w:ascii="Calibri" w:hAnsi="Calibri"/>
+                <w:sz w:val="20"/>
+              </w:rPr>
+              <w:t xml:space="default">-0.32</w:t>
+            </w:r>
+          </w:p>
+        </w:tc>
+        <w:tc>
+          <w:tcPr>
+            <w:tcBorders>
+              <w:top w:val="single" w:space="0" w:color="D3D3D3"/>
+              <w:bottom w:val="single" w:space="0" w:color="D3D3D3"/>
+              <w:start w:val="single" w:space="0" w:color="D3D3D3"/>
+              <w:end w:val="single" w:space="0" w:color="D3D3D3"/>
+            </w:tcBorders>
+          </w:tcPr>
+          <w:p>
+            <w:pPr>
+              <w:spacing w:before="0" w:after="60"/>
+              <w:keepNext/>
+              <w:jc w:val="center"/>
+            </w:pPr>
+            <w:r>
+              <w:rPr>
+                <w:rFonts w:ascii="Calibri" w:hAnsi="Calibri"/>
+                <w:sz w:val="20"/>
+              </w:rPr>
+              <w:t xml:space="default">-0.15</w:t>
+            </w:r>
+          </w:p>
+        </w:tc>
+      </w:tr>
+      <w:tr>
+        <w:trPr>
+          <w:cantSplit/>
+        </w:trPr>
+        <w:tc>
+          <w:tcPr>
+            <w:tcBorders>
+              <w:top w:val="single" w:space="0" w:color="D3D3D3"/>
+              <w:bottom w:val="single" w:space="0" w:color="D3D3D3"/>
+              <w:start w:val="single" w:space="0" w:color="D3D3D3"/>
+              <w:end w:val="single" w:space="0" w:color="D3D3D3"/>
+            </w:tcBorders>
+          </w:tcPr>
+          <w:p>
+            <w:pPr>
+              <w:spacing w:before="0" w:after="60"/>
+              <w:keepNext/>
+              <w:jc w:val="start"/>
+            </w:pPr>
+            <w:r>
+              <w:rPr>
+                <w:rFonts w:ascii="Calibri" w:hAnsi="Calibri"/>
+                <w:sz w:val="20"/>
+              </w:rPr>
+              <w:t xml:space="default">literacym</w:t>
+            </w:r>
+          </w:p>
+        </w:tc>
+        <w:tc>
+          <w:tcPr>
+            <w:tcBorders>
+              <w:top w:val="single" w:space="0" w:color="D3D3D3"/>
+              <w:bottom w:val="single" w:space="0" w:color="D3D3D3"/>
+              <w:start w:val="single" w:space="0" w:color="D3D3D3"/>
+              <w:end w:val="single" w:space="0" w:color="D3D3D3"/>
+            </w:tcBorders>
+          </w:tcPr>
+          <w:p>
+            <w:pPr>
+              <w:spacing w:before="0" w:after="60"/>
+              <w:keepNext/>
+              <w:jc w:val="center"/>
+            </w:pPr>
+            <w:r>
+              <w:rPr>
+                <w:rFonts w:ascii="Calibri" w:hAnsi="Calibri"/>
+                <w:sz w:val="20"/>
+              </w:rPr>
+              <w:t xml:space="default">0.31</w:t>
+            </w:r>
+          </w:p>
+        </w:tc>
+        <w:tc>
+          <w:tcPr>
+            <w:tcBorders>
+              <w:top w:val="single" w:space="0" w:color="D3D3D3"/>
+              <w:bottom w:val="single" w:space="0" w:color="D3D3D3"/>
+              <w:start w:val="single" w:space="0" w:color="D3D3D3"/>
+              <w:end w:val="single" w:space="0" w:color="D3D3D3"/>
+            </w:tcBorders>
+          </w:tcPr>
+          <w:p>
+            <w:pPr>
+              <w:spacing w:before="0" w:after="60"/>
+              <w:keepNext/>
+              <w:jc w:val="center"/>
+            </w:pPr>
+            <w:r>
+              <w:rPr>
+                <w:rFonts w:ascii="Calibri" w:hAnsi="Calibri"/>
+                <w:sz w:val="20"/>
+              </w:rPr>
+              <w:t xml:space="default">0.07</w:t>
+            </w:r>
+          </w:p>
+        </w:tc>
+      </w:tr>
+      <w:tr>
+        <w:trPr>
+          <w:cantSplit/>
+        </w:trPr>
+        <w:tc>
+          <w:tcPr>
+            <w:tcBorders>
+              <w:top w:val="single" w:space="0" w:color="D3D3D3"/>
+              <w:bottom w:val="single" w:space="0" w:color="D3D3D3"/>
+              <w:start w:val="single" w:space="0" w:color="D3D3D3"/>
+              <w:end w:val="single" w:space="0" w:color="D3D3D3"/>
+            </w:tcBorders>
+          </w:tcPr>
+          <w:p>
+            <w:pPr>
+              <w:spacing w:before="0" w:after="60"/>
+              <w:keepNext/>
+              <w:jc w:val="start"/>
+            </w:pPr>
+            <w:r>
+              <w:rPr>
+                <w:rFonts w:ascii="Calibri" w:hAnsi="Calibri"/>
+                <w:sz w:val="20"/>
+              </w:rPr>
+              <w:t xml:space="default">literacyf</w:t>
+            </w:r>
+          </w:p>
+        </w:tc>
+        <w:tc>
+          <w:tcPr>
+            <w:tcBorders>
+              <w:top w:val="single" w:space="0" w:color="D3D3D3"/>
+              <w:bottom w:val="single" w:space="0" w:color="D3D3D3"/>
+              <w:start w:val="single" w:space="0" w:color="D3D3D3"/>
+              <w:end w:val="single" w:space="0" w:color="D3D3D3"/>
+            </w:tcBorders>
+          </w:tcPr>
+          <w:p>
+            <w:pPr>
+              <w:spacing w:before="0" w:after="60"/>
+              <w:keepNext/>
+              <w:jc w:val="center"/>
+            </w:pPr>
+            <w:r>
+              <w:rPr>
+                <w:rFonts w:ascii="Calibri" w:hAnsi="Calibri"/>
+                <w:sz w:val="20"/>
+              </w:rPr>
+              <w:t xml:space="default">0.32</w:t>
+            </w:r>
+          </w:p>
+        </w:tc>
+        <w:tc>
+          <w:tcPr>
+            <w:tcBorders>
+              <w:top w:val="single" w:space="0" w:color="D3D3D3"/>
+              <w:bottom w:val="single" w:space="0" w:color="D3D3D3"/>
+              <w:start w:val="single" w:space="0" w:color="D3D3D3"/>
+              <w:end w:val="single" w:space="0" w:color="D3D3D3"/>
+            </w:tcBorders>
+          </w:tcPr>
+          <w:p>
+            <w:pPr>
+              <w:spacing w:before="0" w:after="60"/>
+              <w:keepNext/>
+              <w:jc w:val="center"/>
+            </w:pPr>
+            <w:r>
+              <w:rPr>
+                <w:rFonts w:ascii="Calibri" w:hAnsi="Calibri"/>
+                <w:sz w:val="20"/>
+              </w:rPr>
+              <w:t xml:space="default">0.07</w:t>
+            </w:r>
+          </w:p>
+        </w:tc>
+      </w:tr>
+    </w:tbl>
+    <w:p>
+      <w:pPr>
+        <w:pStyle w:val="FirstParagraph"/>
+      </w:pPr>
+      <w:r>
+        <w:rPr>
+          <w:bCs/>
+          <w:b/>
+        </w:rPr>
+        <w:t xml:space="preserve">?(caption)</w:t>
+      </w:r>
+    </w:p>
+    <w:bookmarkEnd w:id="38"/>
     <w:p>
       <w:pPr>
         <w:pStyle w:val="BodyText"/>
       </w:pPr>
       <w:r>
-        <w:t xml:space="preserve">This component seems to be associated with general development indicators. High positive scores on PC1 correlate with high GDP, high literacy rates (for both males and females), and higher life expectancy for both males and females. This suggests that countries with higher scores on PC1 are likely to be more developed, with stronger economies and better health and education systems. On the other hand, countries with low scores on PC1 exhibit higher rates of infant mortality (babymort), higher AIDS rates (aidsr), and higher birth rates (birthr). These are typical of less developed countries where healthcare and education systems are weaker and economic activity is lower.</w:t>
+        <w:t xml:space="preserve">Based on</w:t>
+      </w:r>
+      <w:r>
+        <w:t xml:space="preserve"> </w:t>
+      </w:r>
+      <w:r>
+        <w:rPr>
+          <w:bCs/>
+          <w:b/>
+        </w:rPr>
+        <w:t xml:space="preserve">?@tbl-loadings-cor</w:t>
+      </w:r>
+      <w:r>
+        <w:t xml:space="preserve"> </w:t>
+      </w:r>
+      <w:r>
+        <w:t xml:space="preserve">and its graphical representation in</w:t>
+      </w:r>
+      <w:r>
+        <w:t xml:space="preserve"> </w:t>
+      </w:r>
+      <w:hyperlink w:anchor="fig-plot-comparison">
+        <w:r>
+          <w:rPr>
+            <w:rStyle w:val="Hyperlink"/>
+          </w:rPr>
+          <w:t xml:space="preserve">Figure 1</w:t>
+        </w:r>
+      </w:hyperlink>
+      <w:r>
+        <w:t xml:space="preserve"> </w:t>
+      </w:r>
+      <w:r>
+        <w:t xml:space="preserve">(right plot) we can interpret each principal component as follows:</w:t>
       </w:r>
     </w:p>
     <w:p>
       <w:pPr>
-        <w:pStyle w:val="BodyText"/>
+        <w:numPr>
+          <w:ilvl w:val="0"/>
+          <w:numId w:val="1003"/>
+        </w:numPr>
       </w:pPr>
       <w:r>
-        <w:t xml:space="preserve">Principal Component 2:</w:t>
+        <w:rPr>
+          <w:iCs/>
+          <w:i/>
+        </w:rPr>
+        <w:t xml:space="preserve">Principal Component 1:</w:t>
+      </w:r>
+      <w:r>
+        <w:t xml:space="preserve"> </w:t>
+      </w:r>
+      <w:r>
+        <w:t xml:space="preserve">This component seems to be associated with general or overall development indicators. High positive scores on PC1 correlate with high GDP, high literacy rates (for both males and females), and higher life expectancy for both males and females. This suggests that countries with higher scores on PC1 are likely to be more developed, with stronger economies and better health and education systems. On the other hand, countries with low scores on PC1 exhibit higher rates of infant mortality (babymort), higher AIDS rates (aidsr), and higher birth rates (birthr). These are typical of less developed countries where healthcare and education systems are weaker and economic activity is lower.</w:t>
       </w:r>
     </w:p>
     <w:p>
       <w:pPr>
-        <w:pStyle w:val="BodyText"/>
+        <w:numPr>
+          <w:ilvl w:val="0"/>
+          <w:numId w:val="1003"/>
+        </w:numPr>
       </w:pPr>
       <w:r>
+        <w:rPr>
+          <w:iCs/>
+          <w:i/>
+        </w:rPr>
+        <w:t xml:space="preserve">Principal Component 2:</w:t>
+      </w:r>
+      <w:r>
+        <w:t xml:space="preserve"> </w:t>
+      </w:r>
+      <w:r>
         <w:t xml:space="preserve">This component captures more demographic variables and aspects of population dynamics. Notably, countries with high scores on PC2 have higher death rates (deathr) and possibly lower population increases (popincr), indicating countries that may be experiencing either low birth rates, high mortality rates, or a combination of both. On the other end, countries with low scores on PC2 have higher fertility, birth rates (birthr), and a higher birth to death ratio (bdratio), suggesting these are countries with younger populations and potentially higher population growth due to these factors.</w:t>
       </w:r>
     </w:p>
-    <w:bookmarkEnd w:id="38"/>
-    <w:bookmarkStart w:id="43" w:name="d"/>
+    <w:bookmarkEnd w:id="39"/>
+    <w:bookmarkStart w:id="44" w:name="d"/>
     <w:p>
       <w:pPr>
         <w:pStyle w:val="Heading3"/>
@@ -13996,7 +15798,7 @@
       <w:tr>
         <w:tc>
           <w:tcPr/>
-          <w:bookmarkStart w:id="42" w:name="fig-pca-01"/>
+          <w:bookmarkStart w:id="43" w:name="fig-pca-01"/>
           <w:p>
             <w:pPr>
               <w:jc w:val="center"/>
@@ -14004,20 +15806,20 @@
             <w:r>
               <w:drawing>
                 <wp:inline>
-                  <wp:extent cx="4620126" cy="3696101"/>
+                  <wp:extent cx="5334000" cy="4267200"/>
                   <wp:effectExtent b="0" l="0" r="0" t="0"/>
-                  <wp:docPr descr="" title="" id="40" name="Picture"/>
+                  <wp:docPr descr="" title="" id="41" name="Picture"/>
                   <a:graphic>
                     <a:graphicData uri="http://schemas.openxmlformats.org/drawingml/2006/picture">
                       <pic:pic>
                         <pic:nvPicPr>
-                          <pic:cNvPr descr="index_files/figure-docx/fig-pca-01-1.png" id="41" name="Picture"/>
+                          <pic:cNvPr descr="index_files/figure-docx/fig-pca-01-1.png" id="42" name="Picture"/>
                           <pic:cNvPicPr>
                             <a:picLocks noChangeArrowheads="1" noChangeAspect="1"/>
                           </pic:cNvPicPr>
                         </pic:nvPicPr>
                         <pic:blipFill>
-                          <a:blip r:embed="rId39"/>
+                          <a:blip r:embed="rId40"/>
                           <a:stretch>
                             <a:fillRect/>
                           </a:stretch>
@@ -14025,7 +15827,7 @@
                         <pic:spPr bwMode="auto">
                           <a:xfrm>
                             <a:off x="0" y="0"/>
-                            <a:ext cx="4620126" cy="3696101"/>
+                            <a:ext cx="5334000" cy="4267200"/>
                           </a:xfrm>
                           <a:prstGeom prst="rect">
                             <a:avLst/>
@@ -14054,10 +15856,10 @@
               <w:pStyle w:val="ImageCaption"/>
             </w:pPr>
             <w:r>
-              <w:t xml:space="preserve">Figure 3: Plot of something</w:t>
-            </w:r>
-          </w:p>
-          <w:bookmarkEnd w:id="42"/>
+              <w:t xml:space="preserve">Figure 3: Plot of principal component by region</w:t>
+            </w:r>
+          </w:p>
+          <w:bookmarkEnd w:id="43"/>
         </w:tc>
       </w:tr>
     </w:tbl>
@@ -14066,7 +15868,7 @@
         <w:pStyle w:val="BodyText"/>
       </w:pPr>
       <w:r>
-        <w:t xml:space="preserve">Yes, based on</w:t>
+        <w:t xml:space="preserve">Based on</w:t>
       </w:r>
       <w:r>
         <w:t xml:space="preserve"> </w:t>
@@ -14087,18 +15889,18 @@
       <w:pPr>
         <w:numPr>
           <w:ilvl w:val="0"/>
-          <w:numId w:val="1003"/>
+          <w:numId w:val="1004"/>
         </w:numPr>
       </w:pPr>
       <w:r>
-        <w:t xml:space="preserve">OECD (Organization for Economic Cooperation and Development) countries are generally clustered towards higher values on PC1. This suggests that OECD countries, which are typically more economically developed, have higher GDP, literacy rates, and life expectancy, characteristics that are positively correlated with PC1.</w:t>
+        <w:t xml:space="preserve">OECD countries are generally clustered towards higher values on PC1. This suggests that OECD countries, which are typically more economically developed, have higher GDP, literacy rates, and life expectancy, characteristics that are positively correlated with PC1.</w:t>
       </w:r>
     </w:p>
     <w:p>
       <w:pPr>
         <w:numPr>
           <w:ilvl w:val="0"/>
-          <w:numId w:val="1003"/>
+          <w:numId w:val="1004"/>
         </w:numPr>
       </w:pPr>
       <w:r>
@@ -14109,7 +15911,7 @@
       <w:pPr>
         <w:numPr>
           <w:ilvl w:val="0"/>
-          <w:numId w:val="1003"/>
+          <w:numId w:val="1004"/>
         </w:numPr>
       </w:pPr>
       <w:r>
@@ -14120,7 +15922,7 @@
       <w:pPr>
         <w:numPr>
           <w:ilvl w:val="0"/>
-          <w:numId w:val="1003"/>
+          <w:numId w:val="1004"/>
         </w:numPr>
       </w:pPr>
       <w:r>
@@ -14131,7 +15933,7 @@
       <w:pPr>
         <w:numPr>
           <w:ilvl w:val="0"/>
-          <w:numId w:val="1003"/>
+          <w:numId w:val="1004"/>
         </w:numPr>
       </w:pPr>
       <w:r>
@@ -14142,21 +15944,29 @@
       <w:pPr>
         <w:numPr>
           <w:ilvl w:val="0"/>
-          <w:numId w:val="1003"/>
+          <w:numId w:val="1004"/>
         </w:numPr>
       </w:pPr>
       <w:r>
         <w:t xml:space="preserve">Middle Eastern and Pacific/Asian countries are scattered across both components, indicating a wide variety of economic, health, and demographic profiles within these regions.</w:t>
       </w:r>
     </w:p>
-    <w:bookmarkEnd w:id="43"/>
-    <w:bookmarkStart w:id="44" w:name="e"/>
+    <w:bookmarkEnd w:id="44"/>
+    <w:bookmarkStart w:id="45" w:name="e"/>
     <w:p>
       <w:pPr>
         <w:pStyle w:val="Heading3"/>
       </w:pPr>
       <w:r>
         <w:t xml:space="preserve">e)</w:t>
+      </w:r>
+    </w:p>
+    <w:p>
+      <w:pPr>
+        <w:pStyle w:val="FirstParagraph"/>
+      </w:pPr>
+      <w:r>
+        <w:t xml:space="preserve">To show that the weight vectors for the first two components are orthogonal, we first need to extract the weight vectors or loadings for the perform analysis:</w:t>
       </w:r>
     </w:p>
     <w:p>
@@ -14167,7 +15977,19 @@
         <w:rPr>
           <w:rStyle w:val="NormalTok"/>
         </w:rPr>
-        <w:t xml:space="preserve">pca_cov</w:t>
+        <w:t xml:space="preserve">loadings </w:t>
+      </w:r>
+      <w:r>
+        <w:rPr>
+          <w:rStyle w:val="OtherTok"/>
+        </w:rPr>
+        <w:t xml:space="preserve">=</w:t>
+      </w:r>
+      <w:r>
+        <w:rPr>
+          <w:rStyle w:val="NormalTok"/>
+        </w:rPr>
+        <w:t xml:space="preserve"> pca_cov</w:t>
       </w:r>
       <w:r>
         <w:rPr>
@@ -14179,19 +16001,15 @@
         <w:rPr>
           <w:rStyle w:val="NormalTok"/>
         </w:rPr>
-        <w:t xml:space="preserve">rotation[,</w:t>
-      </w:r>
-      <w:r>
-        <w:rPr>
-          <w:rStyle w:val="DecValTok"/>
-        </w:rPr>
-        <w:t xml:space="preserve">1</w:t>
-      </w:r>
-      <w:r>
-        <w:rPr>
-          <w:rStyle w:val="NormalTok"/>
-        </w:rPr>
-        <w:t xml:space="preserve">] </w:t>
+        <w:t xml:space="preserve">rotation</w:t>
+      </w:r>
+    </w:p>
+    <w:p>
+      <w:pPr>
+        <w:pStyle w:val="FirstParagraph"/>
+      </w:pPr>
+      <w:r>
+        <w:t xml:space="preserve">Then we check the dot product for the first two loadings vectors</w:t>
       </w:r>
     </w:p>
     <w:p>
@@ -14200,66 +16018,86 @@
       </w:pPr>
       <w:r>
         <w:rPr>
-          <w:rStyle w:val="VerbatimChar"/>
-        </w:rPr>
-        <w:t xml:space="preserve">    lifeexpf     lifeexpm     literacy      popincr     babymort       birthr </w:t>
-      </w:r>
-      <w:r>
-        <w:br/>
-      </w:r>
-      <w:r>
-        <w:rPr>
-          <w:rStyle w:val="VerbatimChar"/>
-        </w:rPr>
-        <w:t xml:space="preserve"> 0.174578148  0.144738162  0.394659468 -0.011644817 -0.647106910 -0.183190702 </w:t>
-      </w:r>
-      <w:r>
-        <w:br/>
-      </w:r>
-      <w:r>
-        <w:rPr>
-          <w:rStyle w:val="VerbatimChar"/>
-        </w:rPr>
-        <w:t xml:space="preserve">      deathr          gdp        aidsr      bdratio     fertilty    literacym </w:t>
-      </w:r>
-      <w:r>
-        <w:br/>
-      </w:r>
-      <w:r>
-        <w:rPr>
-          <w:rStyle w:val="VerbatimChar"/>
-        </w:rPr>
-        <w:t xml:space="preserve">-0.053528089  0.007484552 -0.001743288 -0.001454908 -0.028573196  0.331119528 </w:t>
-      </w:r>
-      <w:r>
-        <w:br/>
-      </w:r>
-      <w:r>
-        <w:rPr>
-          <w:rStyle w:val="VerbatimChar"/>
-        </w:rPr>
-        <w:t xml:space="preserve">   literacyf </w:t>
-      </w:r>
-      <w:r>
-        <w:br/>
-      </w:r>
-      <w:r>
-        <w:rPr>
-          <w:rStyle w:val="VerbatimChar"/>
-        </w:rPr>
-        <w:t xml:space="preserve"> 0.476437248 </w:t>
+          <w:rStyle w:val="FunctionTok"/>
+        </w:rPr>
+        <w:t xml:space="preserve">round</w:t>
+      </w:r>
+      <w:r>
+        <w:rPr>
+          <w:rStyle w:val="NormalTok"/>
+        </w:rPr>
+        <w:t xml:space="preserve">(</w:t>
+      </w:r>
+      <w:r>
+        <w:rPr>
+          <w:rStyle w:val="FunctionTok"/>
+        </w:rPr>
+        <w:t xml:space="preserve">sum</w:t>
+      </w:r>
+      <w:r>
+        <w:rPr>
+          <w:rStyle w:val="NormalTok"/>
+        </w:rPr>
+        <w:t xml:space="preserve">(loadings[, </w:t>
+      </w:r>
+      <w:r>
+        <w:rPr>
+          <w:rStyle w:val="DecValTok"/>
+        </w:rPr>
+        <w:t xml:space="preserve">1</w:t>
+      </w:r>
+      <w:r>
+        <w:rPr>
+          <w:rStyle w:val="NormalTok"/>
+        </w:rPr>
+        <w:t xml:space="preserve">] </w:t>
+      </w:r>
+      <w:r>
+        <w:rPr>
+          <w:rStyle w:val="SpecialCharTok"/>
+        </w:rPr>
+        <w:t xml:space="preserve">*</w:t>
+      </w:r>
+      <w:r>
+        <w:rPr>
+          <w:rStyle w:val="NormalTok"/>
+        </w:rPr>
+        <w:t xml:space="preserve"> loadings[, </w:t>
+      </w:r>
+      <w:r>
+        <w:rPr>
+          <w:rStyle w:val="DecValTok"/>
+        </w:rPr>
+        <w:t xml:space="preserve">2</w:t>
+      </w:r>
+      <w:r>
+        <w:rPr>
+          <w:rStyle w:val="NormalTok"/>
+        </w:rPr>
+        <w:t xml:space="preserve">]), </w:t>
+      </w:r>
+      <w:r>
+        <w:rPr>
+          <w:rStyle w:val="DecValTok"/>
+        </w:rPr>
+        <w:t xml:space="preserve">3</w:t>
+      </w:r>
+      <w:r>
+        <w:rPr>
+          <w:rStyle w:val="NormalTok"/>
+        </w:rPr>
+        <w:t xml:space="preserve">)</w:t>
       </w:r>
     </w:p>
-    <w:bookmarkEnd w:id="44"/>
-    <w:bookmarkEnd w:id="45"/>
-    <w:bookmarkEnd w:id="46"/>
-    <w:bookmarkStart w:id="48" w:name="question-2"/>
     <w:p>
       <w:pPr>
-        <w:pStyle w:val="Heading1"/>
+        <w:pStyle w:val="SourceCode"/>
       </w:pPr>
       <w:r>
-        <w:t xml:space="preserve">Question 2</w:t>
+        <w:rPr>
+          <w:rStyle w:val="VerbatimChar"/>
+        </w:rPr>
+        <w:t xml:space="preserve">[1] 0</w:t>
       </w:r>
     </w:p>
     <w:p>
@@ -14267,7 +16105,38 @@
         <w:pStyle w:val="FirstParagraph"/>
       </w:pPr>
       <w:r>
-        <w:t xml:space="preserve">We read the data</w:t>
+        <w:t xml:space="preserve">As expected, this value is</w:t>
+      </w:r>
+      <w:r>
+        <w:t xml:space="preserve"> </w:t>
+      </w:r>
+      <m:oMath>
+        <m:r>
+          <m:t>0</m:t>
+        </m:r>
+      </m:oMath>
+      <w:r>
+        <w:t xml:space="preserve">, showing that the weight or loadings for the first two components are orthogonal.</w:t>
+      </w:r>
+    </w:p>
+    <w:bookmarkEnd w:id="45"/>
+    <w:bookmarkEnd w:id="46"/>
+    <w:bookmarkEnd w:id="47"/>
+    <w:bookmarkStart w:id="49" w:name="question-2"/>
+    <w:p>
+      <w:pPr>
+        <w:pStyle w:val="Heading1"/>
+      </w:pPr>
+      <w:r>
+        <w:t xml:space="preserve">Question 2</w:t>
+      </w:r>
+    </w:p>
+    <w:p>
+      <w:pPr>
+        <w:pStyle w:val="FirstParagraph"/>
+      </w:pPr>
+      <w:r>
+        <w:t xml:space="preserve">We read the data.</w:t>
       </w:r>
     </w:p>
     <w:p>
@@ -16105,7 +17974,7 @@
         <w:t xml:space="preserve">) </w:t>
       </w:r>
     </w:p>
-    <w:bookmarkStart w:id="47" w:name="a-1"/>
+    <w:bookmarkStart w:id="48" w:name="a-1"/>
     <w:p>
       <w:pPr>
         <w:pStyle w:val="Heading3"/>
@@ -16128,45 +17997,9 @@
       </w:pPr>
       <w:r>
         <w:rPr>
-          <w:rStyle w:val="NormalTok"/>
-        </w:rPr>
-        <w:t xml:space="preserve">wais_pc </w:t>
-      </w:r>
-      <w:r>
-        <w:rPr>
-          <w:rStyle w:val="OtherTok"/>
-        </w:rPr>
-        <w:t xml:space="preserve">=</w:t>
-      </w:r>
-      <w:r>
-        <w:rPr>
-          <w:rStyle w:val="NormalTok"/>
-        </w:rPr>
-        <w:t xml:space="preserve"> </w:t>
-      </w:r>
-      <w:r>
-        <w:rPr>
-          <w:rStyle w:val="FunctionTok"/>
-        </w:rPr>
-        <w:t xml:space="preserve">princomp</w:t>
-      </w:r>
-      <w:r>
-        <w:rPr>
-          <w:rStyle w:val="NormalTok"/>
-        </w:rPr>
-        <w:t xml:space="preserve">(</w:t>
-      </w:r>
-      <w:r>
-        <w:rPr>
-          <w:rStyle w:val="AttributeTok"/>
-        </w:rPr>
-        <w:t xml:space="preserve">covmat =</w:t>
-      </w:r>
-      <w:r>
-        <w:rPr>
-          <w:rStyle w:val="NormalTok"/>
-        </w:rPr>
-        <w:t xml:space="preserve"> wais)   </w:t>
+          <w:rStyle w:val="CommentTok"/>
+        </w:rPr>
+        <w:t xml:space="preserve">#wais_pc = prcomp(covmat = wais)</w:t>
       </w:r>
     </w:p>
     <w:p>
@@ -16279,9 +18112,9 @@
         <w:t xml:space="preserve">#   theme_minimal_hgrid(12)</w:t>
       </w:r>
     </w:p>
-    <w:bookmarkEnd w:id="47"/>
     <w:bookmarkEnd w:id="48"/>
-    <w:bookmarkStart w:id="49" w:name="question-3"/>
+    <w:bookmarkEnd w:id="49"/>
+    <w:bookmarkStart w:id="50" w:name="question-3"/>
     <w:p>
       <w:pPr>
         <w:pStyle w:val="Heading1"/>
@@ -16290,7 +18123,7 @@
         <w:t xml:space="preserve">Question 3</w:t>
       </w:r>
     </w:p>
-    <w:bookmarkEnd w:id="49"/>
+    <w:bookmarkEnd w:id="50"/>
     <w:sectPr/>
   </w:body>
 </w:document>
@@ -16707,6 +18540,9 @@
     </w:lvlOverride>
   </w:num>
   <w:num w:numId="1003">
+    <w:abstractNumId w:val="991"/>
+  </w:num>
+  <w:num w:numId="1004">
     <w:abstractNumId w:val="991"/>
   </w:num>
 </w:numbering>

</xml_diff>